<commit_message>
vẽ sơ đồ use-case
</commit_message>
<xml_diff>
--- a/documents/implementations/khoa-luan-tot-nghiep.docx
+++ b/documents/implementations/khoa-luan-tot-nghiep.docx
@@ -152,61 +152,7 @@
           <w:sz w:val="44"/>
           <w:szCs w:val="44"/>
         </w:rPr>
-        <w:t xml:space="preserve">XÂY DỰNG </w:t>
-      </w:r>
-      <w:r>
-        <w:rPr>
-          <w:b/>
-          <w:bCs/>
-          <w:sz w:val="44"/>
-          <w:szCs w:val="44"/>
-        </w:rPr>
-        <w:t xml:space="preserve">HỆ THỐNG </w:t>
-      </w:r>
-      <w:r>
-        <w:rPr>
-          <w:b/>
-          <w:bCs/>
-          <w:sz w:val="44"/>
-          <w:szCs w:val="44"/>
-        </w:rPr>
-        <w:t>QUẢN LÝ</w:t>
-      </w:r>
-      <w:r>
-        <w:rPr>
-          <w:b/>
-          <w:bCs/>
-          <w:sz w:val="44"/>
-          <w:szCs w:val="44"/>
-        </w:rPr>
-        <w:t xml:space="preserve"> TRẠNG ỨNG DỤNG VÀ </w:t>
-      </w:r>
-      <w:r>
-        <w:rPr>
-          <w:b/>
-          <w:bCs/>
-          <w:sz w:val="44"/>
-          <w:szCs w:val="44"/>
-        </w:rPr>
-        <w:t>THỰC THI</w:t>
-      </w:r>
-      <w:r>
-        <w:rPr>
-          <w:b/>
-          <w:bCs/>
-          <w:sz w:val="44"/>
-          <w:szCs w:val="44"/>
-        </w:rPr>
-        <w:t xml:space="preserve"> TẬP LỆNH</w:t>
-      </w:r>
-      <w:r>
-        <w:rPr>
-          <w:b/>
-          <w:bCs/>
-          <w:sz w:val="44"/>
-          <w:szCs w:val="44"/>
-        </w:rPr>
-        <w:t xml:space="preserve"> TRÊN MÁY CLIENT</w:t>
+        <w:t>PHẦN MỀM KIỂM SOÁT TRẠNG THÁI VÀ HỆ THỐNG THÔNG DỊCH HỖ TRỢ ỨNG DỤNG</w:t>
       </w:r>
     </w:p>
     <w:p>
@@ -632,7 +578,7 @@
           <w:b/>
           <w:bCs/>
         </w:rPr>
-        <w:t>Xây dựng hệ thống quản lý trạng thái ứng dụng và thực thi tập lệnh trên máy client</w:t>
+        <w:t>Phần mềm kiểm soát trạng thái và hệ thống thông dịch hỗ trợ ứng dụng</w:t>
       </w:r>
       <w:r>
         <w:t>”</w:t>
@@ -788,7 +734,7 @@
       <w:r>
         <w:fldChar w:fldCharType="separate"/>
       </w:r>
-      <w:hyperlink w:anchor="_Toc70948015" w:history="1">
+      <w:hyperlink w:anchor="_Toc71141136" w:history="1">
         <w:r>
           <w:rPr>
             <w:rStyle w:val="Hyperlink"/>
@@ -827,7 +773,7 @@
           <w:rPr>
             <w:webHidden/>
           </w:rPr>
-          <w:instrText xml:space="preserve"> PAGEREF _Toc70948015 \h </w:instrText>
+          <w:instrText xml:space="preserve"> PAGEREF _Toc71141136 \h </w:instrText>
         </w:r>
         <w:r>
           <w:rPr>
@@ -865,7 +811,7 @@
           <w:lang w:val="vi-VN" w:eastAsia="vi-VN"/>
         </w:rPr>
       </w:pPr>
-      <w:hyperlink w:anchor="_Toc70948016" w:history="1">
+      <w:hyperlink w:anchor="_Toc71141137" w:history="1">
         <w:r>
           <w:rPr>
             <w:rStyle w:val="Hyperlink"/>
@@ -904,7 +850,7 @@
           <w:rPr>
             <w:webHidden/>
           </w:rPr>
-          <w:instrText xml:space="preserve"> PAGEREF _Toc70948016 \h </w:instrText>
+          <w:instrText xml:space="preserve"> PAGEREF _Toc71141137 \h </w:instrText>
         </w:r>
         <w:r>
           <w:rPr>
@@ -942,7 +888,7 @@
           <w:lang w:val="vi-VN" w:eastAsia="vi-VN"/>
         </w:rPr>
       </w:pPr>
-      <w:hyperlink w:anchor="_Toc70948017" w:history="1">
+      <w:hyperlink w:anchor="_Toc71141138" w:history="1">
         <w:r>
           <w:rPr>
             <w:rStyle w:val="Hyperlink"/>
@@ -981,7 +927,7 @@
           <w:rPr>
             <w:webHidden/>
           </w:rPr>
-          <w:instrText xml:space="preserve"> PAGEREF _Toc70948017 \h </w:instrText>
+          <w:instrText xml:space="preserve"> PAGEREF _Toc71141138 \h </w:instrText>
         </w:r>
         <w:r>
           <w:rPr>
@@ -1021,7 +967,7 @@
           <w:lang w:val="vi-VN" w:eastAsia="vi-VN"/>
         </w:rPr>
       </w:pPr>
-      <w:hyperlink w:anchor="_Toc70948018" w:history="1">
+      <w:hyperlink w:anchor="_Toc71141139" w:history="1">
         <w:r>
           <w:rPr>
             <w:rStyle w:val="Hyperlink"/>
@@ -1044,7 +990,7 @@
           <w:rPr>
             <w:rStyle w:val="Hyperlink"/>
           </w:rPr>
-          <w:t>Phạm vi hệ thống</w:t>
+          <w:t>Yêu cầu của hệ thống</w:t>
         </w:r>
         <w:r>
           <w:rPr>
@@ -1062,7 +1008,7 @@
           <w:rPr>
             <w:webHidden/>
           </w:rPr>
-          <w:instrText xml:space="preserve"> PAGEREF _Toc70948018 \h </w:instrText>
+          <w:instrText xml:space="preserve"> PAGEREF _Toc71141139 \h </w:instrText>
         </w:r>
         <w:r>
           <w:rPr>
@@ -1102,7 +1048,7 @@
           <w:lang w:val="vi-VN" w:eastAsia="vi-VN"/>
         </w:rPr>
       </w:pPr>
-      <w:hyperlink w:anchor="_Toc70948019" w:history="1">
+      <w:hyperlink w:anchor="_Toc71141140" w:history="1">
         <w:r>
           <w:rPr>
             <w:rStyle w:val="Hyperlink"/>
@@ -1125,7 +1071,7 @@
           <w:rPr>
             <w:rStyle w:val="Hyperlink"/>
           </w:rPr>
-          <w:t>Sơ đồ tổng quan chức năng hệ thống</w:t>
+          <w:t>Phạm vi hệ thống</w:t>
         </w:r>
         <w:r>
           <w:rPr>
@@ -1143,7 +1089,7 @@
           <w:rPr>
             <w:webHidden/>
           </w:rPr>
-          <w:instrText xml:space="preserve"> PAGEREF _Toc70948019 \h </w:instrText>
+          <w:instrText xml:space="preserve"> PAGEREF _Toc71141140 \h </w:instrText>
         </w:r>
         <w:r>
           <w:rPr>
@@ -1160,7 +1106,7 @@
           <w:rPr>
             <w:webHidden/>
           </w:rPr>
-          <w:t>1</w:t>
+          <w:t>2</w:t>
         </w:r>
         <w:r>
           <w:rPr>
@@ -1183,7 +1129,7 @@
           <w:lang w:val="vi-VN" w:eastAsia="vi-VN"/>
         </w:rPr>
       </w:pPr>
-      <w:hyperlink w:anchor="_Toc70948020" w:history="1">
+      <w:hyperlink w:anchor="_Toc71141141" w:history="1">
         <w:r>
           <w:rPr>
             <w:rStyle w:val="Hyperlink"/>
@@ -1206,7 +1152,7 @@
           <w:rPr>
             <w:rStyle w:val="Hyperlink"/>
           </w:rPr>
-          <w:t>Các tác nhân tham gia hệ thống</w:t>
+          <w:t>Sơ đồ tổng quan chức năng hệ thống</w:t>
         </w:r>
         <w:r>
           <w:rPr>
@@ -1224,7 +1170,7 @@
           <w:rPr>
             <w:webHidden/>
           </w:rPr>
-          <w:instrText xml:space="preserve"> PAGEREF _Toc70948020 \h </w:instrText>
+          <w:instrText xml:space="preserve"> PAGEREF _Toc71141141 \h </w:instrText>
         </w:r>
         <w:r>
           <w:rPr>
@@ -1241,7 +1187,7 @@
           <w:rPr>
             <w:webHidden/>
           </w:rPr>
-          <w:t>1</w:t>
+          <w:t>2</w:t>
         </w:r>
         <w:r>
           <w:rPr>
@@ -1264,7 +1210,7 @@
           <w:lang w:val="vi-VN" w:eastAsia="vi-VN"/>
         </w:rPr>
       </w:pPr>
-      <w:hyperlink w:anchor="_Toc70948021" w:history="1">
+      <w:hyperlink w:anchor="_Toc71141142" w:history="1">
         <w:r>
           <w:rPr>
             <w:rStyle w:val="Hyperlink"/>
@@ -1287,6 +1233,87 @@
           <w:rPr>
             <w:rStyle w:val="Hyperlink"/>
           </w:rPr>
+          <w:t>Các tác nhân tham gia hệ thống</w:t>
+        </w:r>
+        <w:r>
+          <w:rPr>
+            <w:webHidden/>
+          </w:rPr>
+          <w:tab/>
+        </w:r>
+        <w:r>
+          <w:rPr>
+            <w:webHidden/>
+          </w:rPr>
+          <w:fldChar w:fldCharType="begin"/>
+        </w:r>
+        <w:r>
+          <w:rPr>
+            <w:webHidden/>
+          </w:rPr>
+          <w:instrText xml:space="preserve"> PAGEREF _Toc71141142 \h </w:instrText>
+        </w:r>
+        <w:r>
+          <w:rPr>
+            <w:webHidden/>
+          </w:rPr>
+        </w:r>
+        <w:r>
+          <w:rPr>
+            <w:webHidden/>
+          </w:rPr>
+          <w:fldChar w:fldCharType="separate"/>
+        </w:r>
+        <w:r>
+          <w:rPr>
+            <w:webHidden/>
+          </w:rPr>
+          <w:t>2</w:t>
+        </w:r>
+        <w:r>
+          <w:rPr>
+            <w:webHidden/>
+          </w:rPr>
+          <w:fldChar w:fldCharType="end"/>
+        </w:r>
+      </w:hyperlink>
+    </w:p>
+    <w:p>
+      <w:pPr>
+        <w:pStyle w:val="TOC3"/>
+        <w:rPr>
+          <w:rFonts w:asciiTheme="minorHAnsi" w:eastAsiaTheme="minorEastAsia" w:hAnsiTheme="minorHAnsi"/>
+          <w:b w:val="0"/>
+          <w:bCs w:val="0"/>
+          <w:i w:val="0"/>
+          <w:iCs w:val="0"/>
+          <w:sz w:val="22"/>
+          <w:lang w:val="vi-VN" w:eastAsia="vi-VN"/>
+        </w:rPr>
+      </w:pPr>
+      <w:hyperlink w:anchor="_Toc71141143" w:history="1">
+        <w:r>
+          <w:rPr>
+            <w:rStyle w:val="Hyperlink"/>
+          </w:rPr>
+          <w:t>1.2.5.</w:t>
+        </w:r>
+        <w:r>
+          <w:rPr>
+            <w:rFonts w:asciiTheme="minorHAnsi" w:eastAsiaTheme="minorEastAsia" w:hAnsiTheme="minorHAnsi"/>
+            <w:b w:val="0"/>
+            <w:bCs w:val="0"/>
+            <w:i w:val="0"/>
+            <w:iCs w:val="0"/>
+            <w:sz w:val="22"/>
+            <w:lang w:val="vi-VN" w:eastAsia="vi-VN"/>
+          </w:rPr>
+          <w:tab/>
+        </w:r>
+        <w:r>
+          <w:rPr>
+            <w:rStyle w:val="Hyperlink"/>
+          </w:rPr>
           <w:t>Các chức năng chính của hệ thống</w:t>
         </w:r>
         <w:r>
@@ -1305,7 +1332,7 @@
           <w:rPr>
             <w:webHidden/>
           </w:rPr>
-          <w:instrText xml:space="preserve"> PAGEREF _Toc70948021 \h </w:instrText>
+          <w:instrText xml:space="preserve"> PAGEREF _Toc71141143 \h </w:instrText>
         </w:r>
         <w:r>
           <w:rPr>
@@ -1322,7 +1349,7 @@
           <w:rPr>
             <w:webHidden/>
           </w:rPr>
-          <w:t>1</w:t>
+          <w:t>2</w:t>
         </w:r>
         <w:r>
           <w:rPr>
@@ -1343,7 +1370,7 @@
           <w:lang w:val="vi-VN" w:eastAsia="vi-VN"/>
         </w:rPr>
       </w:pPr>
-      <w:hyperlink w:anchor="_Toc70948022" w:history="1">
+      <w:hyperlink w:anchor="_Toc71141144" w:history="1">
         <w:r>
           <w:rPr>
             <w:rStyle w:val="Hyperlink"/>
@@ -1382,7 +1409,7 @@
           <w:rPr>
             <w:webHidden/>
           </w:rPr>
-          <w:instrText xml:space="preserve"> PAGEREF _Toc70948022 \h </w:instrText>
+          <w:instrText xml:space="preserve"> PAGEREF _Toc71141144 \h </w:instrText>
         </w:r>
         <w:r>
           <w:rPr>
@@ -1399,7 +1426,7 @@
           <w:rPr>
             <w:webHidden/>
           </w:rPr>
-          <w:t>2</w:t>
+          <w:t>3</w:t>
         </w:r>
         <w:r>
           <w:rPr>
@@ -1420,7 +1447,7 @@
           <w:lang w:val="vi-VN" w:eastAsia="vi-VN"/>
         </w:rPr>
       </w:pPr>
-      <w:hyperlink w:anchor="_Toc70948023" w:history="1">
+      <w:hyperlink w:anchor="_Toc71141145" w:history="1">
         <w:r>
           <w:rPr>
             <w:rStyle w:val="Hyperlink"/>
@@ -1459,7 +1486,7 @@
           <w:rPr>
             <w:webHidden/>
           </w:rPr>
-          <w:instrText xml:space="preserve"> PAGEREF _Toc70948023 \h </w:instrText>
+          <w:instrText xml:space="preserve"> PAGEREF _Toc71141145 \h </w:instrText>
         </w:r>
         <w:r>
           <w:rPr>
@@ -1476,7 +1503,7 @@
           <w:rPr>
             <w:webHidden/>
           </w:rPr>
-          <w:t>2</w:t>
+          <w:t>3</w:t>
         </w:r>
         <w:r>
           <w:rPr>
@@ -1497,7 +1524,7 @@
           <w:lang w:val="vi-VN" w:eastAsia="vi-VN"/>
         </w:rPr>
       </w:pPr>
-      <w:hyperlink w:anchor="_Toc70948024" w:history="1">
+      <w:hyperlink w:anchor="_Toc71141146" w:history="1">
         <w:r>
           <w:rPr>
             <w:rStyle w:val="Hyperlink"/>
@@ -1536,7 +1563,7 @@
           <w:rPr>
             <w:webHidden/>
           </w:rPr>
-          <w:instrText xml:space="preserve"> PAGEREF _Toc70948024 \h </w:instrText>
+          <w:instrText xml:space="preserve"> PAGEREF _Toc71141146 \h </w:instrText>
         </w:r>
         <w:r>
           <w:rPr>
@@ -1553,7 +1580,7 @@
           <w:rPr>
             <w:webHidden/>
           </w:rPr>
-          <w:t>2</w:t>
+          <w:t>3</w:t>
         </w:r>
         <w:r>
           <w:rPr>
@@ -1574,7 +1601,7 @@
           <w:lang w:val="vi-VN" w:eastAsia="vi-VN"/>
         </w:rPr>
       </w:pPr>
-      <w:hyperlink w:anchor="_Toc70948025" w:history="1">
+      <w:hyperlink w:anchor="_Toc71141147" w:history="1">
         <w:r>
           <w:rPr>
             <w:rStyle w:val="Hyperlink"/>
@@ -1613,7 +1640,7 @@
           <w:rPr>
             <w:webHidden/>
           </w:rPr>
-          <w:instrText xml:space="preserve"> PAGEREF _Toc70948025 \h </w:instrText>
+          <w:instrText xml:space="preserve"> PAGEREF _Toc71141147 \h </w:instrText>
         </w:r>
         <w:r>
           <w:rPr>
@@ -1630,7 +1657,7 @@
           <w:rPr>
             <w:webHidden/>
           </w:rPr>
-          <w:t>2</w:t>
+          <w:t>3</w:t>
         </w:r>
         <w:r>
           <w:rPr>
@@ -1651,7 +1678,7 @@
           <w:lang w:val="vi-VN" w:eastAsia="vi-VN"/>
         </w:rPr>
       </w:pPr>
-      <w:hyperlink w:anchor="_Toc70948026" w:history="1">
+      <w:hyperlink w:anchor="_Toc71141148" w:history="1">
         <w:r>
           <w:rPr>
             <w:rStyle w:val="Hyperlink"/>
@@ -1690,7 +1717,7 @@
           <w:rPr>
             <w:webHidden/>
           </w:rPr>
-          <w:instrText xml:space="preserve"> PAGEREF _Toc70948026 \h </w:instrText>
+          <w:instrText xml:space="preserve"> PAGEREF _Toc71141148 \h </w:instrText>
         </w:r>
         <w:r>
           <w:rPr>
@@ -1707,7 +1734,7 @@
           <w:rPr>
             <w:webHidden/>
           </w:rPr>
-          <w:t>2</w:t>
+          <w:t>3</w:t>
         </w:r>
         <w:r>
           <w:rPr>
@@ -1728,7 +1755,7 @@
           <w:lang w:val="vi-VN" w:eastAsia="vi-VN"/>
         </w:rPr>
       </w:pPr>
-      <w:hyperlink w:anchor="_Toc70948027" w:history="1">
+      <w:hyperlink w:anchor="_Toc71141149" w:history="1">
         <w:r>
           <w:rPr>
             <w:rStyle w:val="Hyperlink"/>
@@ -1767,7 +1794,7 @@
           <w:rPr>
             <w:webHidden/>
           </w:rPr>
-          <w:instrText xml:space="preserve"> PAGEREF _Toc70948027 \h </w:instrText>
+          <w:instrText xml:space="preserve"> PAGEREF _Toc71141149 \h </w:instrText>
         </w:r>
         <w:r>
           <w:rPr>
@@ -1784,7 +1811,7 @@
           <w:rPr>
             <w:webHidden/>
           </w:rPr>
-          <w:t>2</w:t>
+          <w:t>3</w:t>
         </w:r>
         <w:r>
           <w:rPr>
@@ -1805,7 +1832,7 @@
           <w:lang w:val="vi-VN" w:eastAsia="vi-VN"/>
         </w:rPr>
       </w:pPr>
-      <w:hyperlink w:anchor="_Toc70948028" w:history="1">
+      <w:hyperlink w:anchor="_Toc71141150" w:history="1">
         <w:r>
           <w:rPr>
             <w:rStyle w:val="Hyperlink"/>
@@ -1844,7 +1871,7 @@
           <w:rPr>
             <w:webHidden/>
           </w:rPr>
-          <w:instrText xml:space="preserve"> PAGEREF _Toc70948028 \h </w:instrText>
+          <w:instrText xml:space="preserve"> PAGEREF _Toc71141150 \h </w:instrText>
         </w:r>
         <w:r>
           <w:rPr>
@@ -1861,7 +1888,632 @@
           <w:rPr>
             <w:webHidden/>
           </w:rPr>
-          <w:t>3</w:t>
+          <w:t>4</w:t>
+        </w:r>
+        <w:r>
+          <w:rPr>
+            <w:webHidden/>
+          </w:rPr>
+          <w:fldChar w:fldCharType="end"/>
+        </w:r>
+      </w:hyperlink>
+    </w:p>
+    <w:p>
+      <w:pPr>
+        <w:pStyle w:val="TOC2"/>
+        <w:rPr>
+          <w:rFonts w:asciiTheme="minorHAnsi" w:eastAsiaTheme="minorEastAsia" w:hAnsiTheme="minorHAnsi"/>
+          <w:b w:val="0"/>
+          <w:bCs w:val="0"/>
+          <w:sz w:val="22"/>
+          <w:lang w:val="vi-VN" w:eastAsia="vi-VN"/>
+        </w:rPr>
+      </w:pPr>
+      <w:hyperlink w:anchor="_Toc71141151" w:history="1">
+        <w:r>
+          <w:rPr>
+            <w:rStyle w:val="Hyperlink"/>
+          </w:rPr>
+          <w:t>3.1.</w:t>
+        </w:r>
+        <w:r>
+          <w:rPr>
+            <w:rFonts w:asciiTheme="minorHAnsi" w:eastAsiaTheme="minorEastAsia" w:hAnsiTheme="minorHAnsi"/>
+            <w:b w:val="0"/>
+            <w:bCs w:val="0"/>
+            <w:sz w:val="22"/>
+            <w:lang w:val="vi-VN" w:eastAsia="vi-VN"/>
+          </w:rPr>
+          <w:tab/>
+        </w:r>
+        <w:r>
+          <w:rPr>
+            <w:rStyle w:val="Hyperlink"/>
+          </w:rPr>
+          <w:t>Quản lý máy client</w:t>
+        </w:r>
+        <w:r>
+          <w:rPr>
+            <w:webHidden/>
+          </w:rPr>
+          <w:tab/>
+        </w:r>
+        <w:r>
+          <w:rPr>
+            <w:webHidden/>
+          </w:rPr>
+          <w:fldChar w:fldCharType="begin"/>
+        </w:r>
+        <w:r>
+          <w:rPr>
+            <w:webHidden/>
+          </w:rPr>
+          <w:instrText xml:space="preserve"> PAGEREF _Toc71141151 \h </w:instrText>
+        </w:r>
+        <w:r>
+          <w:rPr>
+            <w:webHidden/>
+          </w:rPr>
+        </w:r>
+        <w:r>
+          <w:rPr>
+            <w:webHidden/>
+          </w:rPr>
+          <w:fldChar w:fldCharType="separate"/>
+        </w:r>
+        <w:r>
+          <w:rPr>
+            <w:webHidden/>
+          </w:rPr>
+          <w:t>4</w:t>
+        </w:r>
+        <w:r>
+          <w:rPr>
+            <w:webHidden/>
+          </w:rPr>
+          <w:fldChar w:fldCharType="end"/>
+        </w:r>
+      </w:hyperlink>
+    </w:p>
+    <w:p>
+      <w:pPr>
+        <w:pStyle w:val="TOC3"/>
+        <w:rPr>
+          <w:rFonts w:asciiTheme="minorHAnsi" w:eastAsiaTheme="minorEastAsia" w:hAnsiTheme="minorHAnsi"/>
+          <w:b w:val="0"/>
+          <w:bCs w:val="0"/>
+          <w:i w:val="0"/>
+          <w:iCs w:val="0"/>
+          <w:sz w:val="22"/>
+          <w:lang w:val="vi-VN" w:eastAsia="vi-VN"/>
+        </w:rPr>
+      </w:pPr>
+      <w:hyperlink w:anchor="_Toc71141152" w:history="1">
+        <w:r>
+          <w:rPr>
+            <w:rStyle w:val="Hyperlink"/>
+          </w:rPr>
+          <w:t>3.1.1.</w:t>
+        </w:r>
+        <w:r>
+          <w:rPr>
+            <w:rFonts w:asciiTheme="minorHAnsi" w:eastAsiaTheme="minorEastAsia" w:hAnsiTheme="minorHAnsi"/>
+            <w:b w:val="0"/>
+            <w:bCs w:val="0"/>
+            <w:i w:val="0"/>
+            <w:iCs w:val="0"/>
+            <w:sz w:val="22"/>
+            <w:lang w:val="vi-VN" w:eastAsia="vi-VN"/>
+          </w:rPr>
+          <w:tab/>
+        </w:r>
+        <w:r>
+          <w:rPr>
+            <w:rStyle w:val="Hyperlink"/>
+          </w:rPr>
+          <w:t>Sơ đồ phân tích lớp</w:t>
+        </w:r>
+        <w:r>
+          <w:rPr>
+            <w:webHidden/>
+          </w:rPr>
+          <w:tab/>
+        </w:r>
+        <w:r>
+          <w:rPr>
+            <w:webHidden/>
+          </w:rPr>
+          <w:fldChar w:fldCharType="begin"/>
+        </w:r>
+        <w:r>
+          <w:rPr>
+            <w:webHidden/>
+          </w:rPr>
+          <w:instrText xml:space="preserve"> PAGEREF _Toc71141152 \h </w:instrText>
+        </w:r>
+        <w:r>
+          <w:rPr>
+            <w:webHidden/>
+          </w:rPr>
+        </w:r>
+        <w:r>
+          <w:rPr>
+            <w:webHidden/>
+          </w:rPr>
+          <w:fldChar w:fldCharType="separate"/>
+        </w:r>
+        <w:r>
+          <w:rPr>
+            <w:webHidden/>
+          </w:rPr>
+          <w:t>4</w:t>
+        </w:r>
+        <w:r>
+          <w:rPr>
+            <w:webHidden/>
+          </w:rPr>
+          <w:fldChar w:fldCharType="end"/>
+        </w:r>
+      </w:hyperlink>
+    </w:p>
+    <w:p>
+      <w:pPr>
+        <w:pStyle w:val="TOC3"/>
+        <w:rPr>
+          <w:rFonts w:asciiTheme="minorHAnsi" w:eastAsiaTheme="minorEastAsia" w:hAnsiTheme="minorHAnsi"/>
+          <w:b w:val="0"/>
+          <w:bCs w:val="0"/>
+          <w:i w:val="0"/>
+          <w:iCs w:val="0"/>
+          <w:sz w:val="22"/>
+          <w:lang w:val="vi-VN" w:eastAsia="vi-VN"/>
+        </w:rPr>
+      </w:pPr>
+      <w:hyperlink w:anchor="_Toc71141153" w:history="1">
+        <w:r>
+          <w:rPr>
+            <w:rStyle w:val="Hyperlink"/>
+          </w:rPr>
+          <w:t>3.1.2.</w:t>
+        </w:r>
+        <w:r>
+          <w:rPr>
+            <w:rFonts w:asciiTheme="minorHAnsi" w:eastAsiaTheme="minorEastAsia" w:hAnsiTheme="minorHAnsi"/>
+            <w:b w:val="0"/>
+            <w:bCs w:val="0"/>
+            <w:i w:val="0"/>
+            <w:iCs w:val="0"/>
+            <w:sz w:val="22"/>
+            <w:lang w:val="vi-VN" w:eastAsia="vi-VN"/>
+          </w:rPr>
+          <w:tab/>
+        </w:r>
+        <w:r>
+          <w:rPr>
+            <w:rStyle w:val="Hyperlink"/>
+          </w:rPr>
+          <w:t>Sơ đồ trình tự</w:t>
+        </w:r>
+        <w:r>
+          <w:rPr>
+            <w:webHidden/>
+          </w:rPr>
+          <w:tab/>
+        </w:r>
+        <w:r>
+          <w:rPr>
+            <w:webHidden/>
+          </w:rPr>
+          <w:fldChar w:fldCharType="begin"/>
+        </w:r>
+        <w:r>
+          <w:rPr>
+            <w:webHidden/>
+          </w:rPr>
+          <w:instrText xml:space="preserve"> PAGEREF _Toc71141153 \h </w:instrText>
+        </w:r>
+        <w:r>
+          <w:rPr>
+            <w:webHidden/>
+          </w:rPr>
+        </w:r>
+        <w:r>
+          <w:rPr>
+            <w:webHidden/>
+          </w:rPr>
+          <w:fldChar w:fldCharType="separate"/>
+        </w:r>
+        <w:r>
+          <w:rPr>
+            <w:webHidden/>
+          </w:rPr>
+          <w:t>4</w:t>
+        </w:r>
+        <w:r>
+          <w:rPr>
+            <w:webHidden/>
+          </w:rPr>
+          <w:fldChar w:fldCharType="end"/>
+        </w:r>
+      </w:hyperlink>
+    </w:p>
+    <w:p>
+      <w:pPr>
+        <w:pStyle w:val="TOC1"/>
+        <w:rPr>
+          <w:rFonts w:asciiTheme="minorHAnsi" w:eastAsiaTheme="minorEastAsia" w:hAnsiTheme="minorHAnsi"/>
+          <w:b w:val="0"/>
+          <w:bCs w:val="0"/>
+          <w:sz w:val="22"/>
+          <w:lang w:val="vi-VN" w:eastAsia="vi-VN"/>
+        </w:rPr>
+      </w:pPr>
+      <w:hyperlink w:anchor="_Toc71141154" w:history="1">
+        <w:r>
+          <w:rPr>
+            <w:rStyle w:val="Hyperlink"/>
+          </w:rPr>
+          <w:t>CHƯƠNG 4.</w:t>
+        </w:r>
+        <w:r>
+          <w:rPr>
+            <w:rFonts w:asciiTheme="minorHAnsi" w:eastAsiaTheme="minorEastAsia" w:hAnsiTheme="minorHAnsi"/>
+            <w:b w:val="0"/>
+            <w:bCs w:val="0"/>
+            <w:sz w:val="22"/>
+            <w:lang w:val="vi-VN" w:eastAsia="vi-VN"/>
+          </w:rPr>
+          <w:tab/>
+        </w:r>
+        <w:r>
+          <w:rPr>
+            <w:rStyle w:val="Hyperlink"/>
+          </w:rPr>
+          <w:t>THIẾT KẾ DATABASE, API ĐẶC BIỆT</w:t>
+        </w:r>
+        <w:r>
+          <w:rPr>
+            <w:webHidden/>
+          </w:rPr>
+          <w:tab/>
+        </w:r>
+        <w:r>
+          <w:rPr>
+            <w:webHidden/>
+          </w:rPr>
+          <w:fldChar w:fldCharType="begin"/>
+        </w:r>
+        <w:r>
+          <w:rPr>
+            <w:webHidden/>
+          </w:rPr>
+          <w:instrText xml:space="preserve"> PAGEREF _Toc71141154 \h </w:instrText>
+        </w:r>
+        <w:r>
+          <w:rPr>
+            <w:webHidden/>
+          </w:rPr>
+        </w:r>
+        <w:r>
+          <w:rPr>
+            <w:webHidden/>
+          </w:rPr>
+          <w:fldChar w:fldCharType="separate"/>
+        </w:r>
+        <w:r>
+          <w:rPr>
+            <w:webHidden/>
+          </w:rPr>
+          <w:t>5</w:t>
+        </w:r>
+        <w:r>
+          <w:rPr>
+            <w:webHidden/>
+          </w:rPr>
+          <w:fldChar w:fldCharType="end"/>
+        </w:r>
+      </w:hyperlink>
+    </w:p>
+    <w:p>
+      <w:pPr>
+        <w:pStyle w:val="TOC2"/>
+        <w:rPr>
+          <w:rFonts w:asciiTheme="minorHAnsi" w:eastAsiaTheme="minorEastAsia" w:hAnsiTheme="minorHAnsi"/>
+          <w:b w:val="0"/>
+          <w:bCs w:val="0"/>
+          <w:sz w:val="22"/>
+          <w:lang w:val="vi-VN" w:eastAsia="vi-VN"/>
+        </w:rPr>
+      </w:pPr>
+      <w:hyperlink w:anchor="_Toc71141155" w:history="1">
+        <w:r>
+          <w:rPr>
+            <w:rStyle w:val="Hyperlink"/>
+          </w:rPr>
+          <w:t>4.1.</w:t>
+        </w:r>
+        <w:r>
+          <w:rPr>
+            <w:rFonts w:asciiTheme="minorHAnsi" w:eastAsiaTheme="minorEastAsia" w:hAnsiTheme="minorHAnsi"/>
+            <w:b w:val="0"/>
+            <w:bCs w:val="0"/>
+            <w:sz w:val="22"/>
+            <w:lang w:val="vi-VN" w:eastAsia="vi-VN"/>
+          </w:rPr>
+          <w:tab/>
+        </w:r>
+        <w:r>
+          <w:rPr>
+            <w:rStyle w:val="Hyperlink"/>
+          </w:rPr>
+          <w:t>Thiết kế cơ sở dữ liệu</w:t>
+        </w:r>
+        <w:r>
+          <w:rPr>
+            <w:webHidden/>
+          </w:rPr>
+          <w:tab/>
+        </w:r>
+        <w:r>
+          <w:rPr>
+            <w:webHidden/>
+          </w:rPr>
+          <w:fldChar w:fldCharType="begin"/>
+        </w:r>
+        <w:r>
+          <w:rPr>
+            <w:webHidden/>
+          </w:rPr>
+          <w:instrText xml:space="preserve"> PAGEREF _Toc71141155 \h </w:instrText>
+        </w:r>
+        <w:r>
+          <w:rPr>
+            <w:webHidden/>
+          </w:rPr>
+        </w:r>
+        <w:r>
+          <w:rPr>
+            <w:webHidden/>
+          </w:rPr>
+          <w:fldChar w:fldCharType="separate"/>
+        </w:r>
+        <w:r>
+          <w:rPr>
+            <w:webHidden/>
+          </w:rPr>
+          <w:t>5</w:t>
+        </w:r>
+        <w:r>
+          <w:rPr>
+            <w:webHidden/>
+          </w:rPr>
+          <w:fldChar w:fldCharType="end"/>
+        </w:r>
+      </w:hyperlink>
+    </w:p>
+    <w:p>
+      <w:pPr>
+        <w:pStyle w:val="TOC2"/>
+        <w:rPr>
+          <w:rFonts w:asciiTheme="minorHAnsi" w:eastAsiaTheme="minorEastAsia" w:hAnsiTheme="minorHAnsi"/>
+          <w:b w:val="0"/>
+          <w:bCs w:val="0"/>
+          <w:sz w:val="22"/>
+          <w:lang w:val="vi-VN" w:eastAsia="vi-VN"/>
+        </w:rPr>
+      </w:pPr>
+      <w:hyperlink w:anchor="_Toc71141156" w:history="1">
+        <w:r>
+          <w:rPr>
+            <w:rStyle w:val="Hyperlink"/>
+          </w:rPr>
+          <w:t>4.2.</w:t>
+        </w:r>
+        <w:r>
+          <w:rPr>
+            <w:rFonts w:asciiTheme="minorHAnsi" w:eastAsiaTheme="minorEastAsia" w:hAnsiTheme="minorHAnsi"/>
+            <w:b w:val="0"/>
+            <w:bCs w:val="0"/>
+            <w:sz w:val="22"/>
+            <w:lang w:val="vi-VN" w:eastAsia="vi-VN"/>
+          </w:rPr>
+          <w:tab/>
+        </w:r>
+        <w:r>
+          <w:rPr>
+            <w:rStyle w:val="Hyperlink"/>
+          </w:rPr>
+          <w:t>Mô hình kiến trúc API</w:t>
+        </w:r>
+        <w:r>
+          <w:rPr>
+            <w:webHidden/>
+          </w:rPr>
+          <w:tab/>
+        </w:r>
+        <w:r>
+          <w:rPr>
+            <w:webHidden/>
+          </w:rPr>
+          <w:fldChar w:fldCharType="begin"/>
+        </w:r>
+        <w:r>
+          <w:rPr>
+            <w:webHidden/>
+          </w:rPr>
+          <w:instrText xml:space="preserve"> PAGEREF _Toc71141156 \h </w:instrText>
+        </w:r>
+        <w:r>
+          <w:rPr>
+            <w:webHidden/>
+          </w:rPr>
+        </w:r>
+        <w:r>
+          <w:rPr>
+            <w:webHidden/>
+          </w:rPr>
+          <w:fldChar w:fldCharType="separate"/>
+        </w:r>
+        <w:r>
+          <w:rPr>
+            <w:webHidden/>
+          </w:rPr>
+          <w:t>5</w:t>
+        </w:r>
+        <w:r>
+          <w:rPr>
+            <w:webHidden/>
+          </w:rPr>
+          <w:fldChar w:fldCharType="end"/>
+        </w:r>
+      </w:hyperlink>
+    </w:p>
+    <w:p>
+      <w:pPr>
+        <w:pStyle w:val="TOC2"/>
+        <w:rPr>
+          <w:rFonts w:asciiTheme="minorHAnsi" w:eastAsiaTheme="minorEastAsia" w:hAnsiTheme="minorHAnsi"/>
+          <w:b w:val="0"/>
+          <w:bCs w:val="0"/>
+          <w:sz w:val="22"/>
+          <w:lang w:val="vi-VN" w:eastAsia="vi-VN"/>
+        </w:rPr>
+      </w:pPr>
+      <w:hyperlink w:anchor="_Toc71141157" w:history="1">
+        <w:r>
+          <w:rPr>
+            <w:rStyle w:val="Hyperlink"/>
+          </w:rPr>
+          <w:t>4.3.</w:t>
+        </w:r>
+        <w:r>
+          <w:rPr>
+            <w:rFonts w:asciiTheme="minorHAnsi" w:eastAsiaTheme="minorEastAsia" w:hAnsiTheme="minorHAnsi"/>
+            <w:b w:val="0"/>
+            <w:bCs w:val="0"/>
+            <w:sz w:val="22"/>
+            <w:lang w:val="vi-VN" w:eastAsia="vi-VN"/>
+          </w:rPr>
+          <w:tab/>
+        </w:r>
+        <w:r>
+          <w:rPr>
+            <w:rStyle w:val="Hyperlink"/>
+          </w:rPr>
+          <w:t>Thiết kế API chi tiết</w:t>
+        </w:r>
+        <w:r>
+          <w:rPr>
+            <w:webHidden/>
+          </w:rPr>
+          <w:tab/>
+        </w:r>
+        <w:r>
+          <w:rPr>
+            <w:webHidden/>
+          </w:rPr>
+          <w:fldChar w:fldCharType="begin"/>
+        </w:r>
+        <w:r>
+          <w:rPr>
+            <w:webHidden/>
+          </w:rPr>
+          <w:instrText xml:space="preserve"> PAGEREF _Toc71141157 \h </w:instrText>
+        </w:r>
+        <w:r>
+          <w:rPr>
+            <w:webHidden/>
+          </w:rPr>
+        </w:r>
+        <w:r>
+          <w:rPr>
+            <w:webHidden/>
+          </w:rPr>
+          <w:fldChar w:fldCharType="separate"/>
+        </w:r>
+        <w:r>
+          <w:rPr>
+            <w:webHidden/>
+          </w:rPr>
+          <w:t>5</w:t>
+        </w:r>
+        <w:r>
+          <w:rPr>
+            <w:webHidden/>
+          </w:rPr>
+          <w:fldChar w:fldCharType="end"/>
+        </w:r>
+      </w:hyperlink>
+    </w:p>
+    <w:p>
+      <w:pPr>
+        <w:pStyle w:val="TOC1"/>
+        <w:rPr>
+          <w:rFonts w:asciiTheme="minorHAnsi" w:eastAsiaTheme="minorEastAsia" w:hAnsiTheme="minorHAnsi"/>
+          <w:b w:val="0"/>
+          <w:bCs w:val="0"/>
+          <w:sz w:val="22"/>
+          <w:lang w:val="vi-VN" w:eastAsia="vi-VN"/>
+        </w:rPr>
+      </w:pPr>
+      <w:hyperlink w:anchor="_Toc71141158" w:history="1">
+        <w:r>
+          <w:rPr>
+            <w:rStyle w:val="Hyperlink"/>
+          </w:rPr>
+          <w:t>CHƯƠNG 5.</w:t>
+        </w:r>
+        <w:r>
+          <w:rPr>
+            <w:rFonts w:asciiTheme="minorHAnsi" w:eastAsiaTheme="minorEastAsia" w:hAnsiTheme="minorHAnsi"/>
+            <w:b w:val="0"/>
+            <w:bCs w:val="0"/>
+            <w:sz w:val="22"/>
+            <w:lang w:val="vi-VN" w:eastAsia="vi-VN"/>
+          </w:rPr>
+          <w:tab/>
+        </w:r>
+        <w:r>
+          <w:rPr>
+            <w:rStyle w:val="Hyperlink"/>
+          </w:rPr>
+          <w:t>CÔNG NGHỆ SỬ DỤNG VÀ KIẾN TRÚC TỔNG THỂ CỦA HỆ THỐNG</w:t>
+        </w:r>
+        <w:r>
+          <w:rPr>
+            <w:webHidden/>
+          </w:rPr>
+          <w:tab/>
+          <w:t xml:space="preserve">………………………………………………………………………. </w:t>
+        </w:r>
+        <w:r>
+          <w:rPr>
+            <w:webHidden/>
+          </w:rPr>
+          <w:fldChar w:fldCharType="begin"/>
+        </w:r>
+        <w:r>
+          <w:rPr>
+            <w:webHidden/>
+          </w:rPr>
+          <w:instrText xml:space="preserve"> PAGEREF _Toc71141158 \h </w:instrText>
+        </w:r>
+        <w:r>
+          <w:rPr>
+            <w:webHidden/>
+          </w:rPr>
+        </w:r>
+        <w:r>
+          <w:rPr>
+            <w:webHidden/>
+          </w:rPr>
+          <w:fldChar w:fldCharType="separate"/>
+        </w:r>
+        <w:r>
+          <w:rPr>
+            <w:webHidden/>
+          </w:rPr>
+          <w:t>6</w:t>
         </w:r>
         <w:r>
           <w:rPr>
@@ -2100,6 +2752,9 @@
               </w:tabs>
               <w:jc w:val="center"/>
             </w:pPr>
+            <w:r>
+              <w:t>KSTT</w:t>
+            </w:r>
           </w:p>
         </w:tc>
         <w:tc>
@@ -2114,6 +2769,9 @@
               </w:tabs>
               <w:jc w:val="center"/>
             </w:pPr>
+            <w:r>
+              <w:t>Kiểm soát trạng thái</w:t>
+            </w:r>
           </w:p>
         </w:tc>
       </w:tr>
@@ -2133,6 +2791,9 @@
               </w:tabs>
               <w:jc w:val="center"/>
             </w:pPr>
+            <w:r>
+              <w:t>TDUD</w:t>
+            </w:r>
           </w:p>
         </w:tc>
         <w:tc>
@@ -2147,6 +2808,9 @@
               </w:tabs>
               <w:jc w:val="center"/>
             </w:pPr>
+            <w:r>
+              <w:t>Thông dịch ứng dụng</w:t>
+            </w:r>
           </w:p>
         </w:tc>
       </w:tr>
@@ -2406,62 +3070,6 @@
           </w:tcPr>
           <w:p>
             <w:r>
-              <w:t>Hệ thống</w:t>
-            </w:r>
-          </w:p>
-        </w:tc>
-        <w:tc>
-          <w:tcPr>
-            <w:tcW w:w="6515" w:type="dxa"/>
-          </w:tcPr>
-          <w:p>
-            <w:r>
-              <w:t>Là h</w:t>
-            </w:r>
-            <w:r>
-              <w:t>ệ thống quản lý trạng thái ứng dụng và thực thi tập lệnh trên máy client</w:t>
-            </w:r>
-            <w:r>
-              <w:t>.</w:t>
-            </w:r>
-          </w:p>
-        </w:tc>
-      </w:tr>
-      <w:tr>
-        <w:tc>
-          <w:tcPr>
-            <w:tcW w:w="2547" w:type="dxa"/>
-          </w:tcPr>
-          <w:p>
-            <w:r>
-              <w:t>Tool client</w:t>
-            </w:r>
-          </w:p>
-        </w:tc>
-        <w:tc>
-          <w:tcPr>
-            <w:tcW w:w="6515" w:type="dxa"/>
-          </w:tcPr>
-          <w:p>
-            <w:r>
-              <w:t>Là một ứ</w:t>
-            </w:r>
-            <w:r>
-              <w:t>ng dụng</w:t>
-            </w:r>
-            <w:r>
-              <w:t xml:space="preserve"> để kết nối đến hệ thống để thực hiện các yêu cầu gửi từ hệ thống đến máy client bao gồm: bật tắt ứng dụng, thực thi tập lệnh, tự động cập nhật thông tin của máy client.</w:t>
-            </w:r>
-          </w:p>
-        </w:tc>
-      </w:tr>
-      <w:tr>
-        <w:tc>
-          <w:tcPr>
-            <w:tcW w:w="2547" w:type="dxa"/>
-          </w:tcPr>
-          <w:p>
-            <w:r>
               <w:t>Người dùng</w:t>
             </w:r>
           </w:p>
@@ -2505,21 +3113,25 @@
         <w:pStyle w:val="Heading1"/>
       </w:pPr>
       <w:bookmarkStart w:id="0" w:name="_Toc70948015"/>
+      <w:bookmarkStart w:id="1" w:name="_Toc71141136"/>
       <w:r>
         <w:lastRenderedPageBreak/>
         <w:t>TỔNG QUAN HỆ THỐNG</w:t>
       </w:r>
       <w:bookmarkEnd w:id="0"/>
+      <w:bookmarkEnd w:id="1"/>
     </w:p>
     <w:p>
       <w:pPr>
         <w:pStyle w:val="Heading2"/>
       </w:pPr>
-      <w:bookmarkStart w:id="1" w:name="_Toc70948016"/>
-      <w:r>
-        <w:t>Mô tả yêu cầu bài toán</w:t>
-      </w:r>
-      <w:bookmarkEnd w:id="1"/>
+      <w:bookmarkStart w:id="2" w:name="_Toc70948016"/>
+      <w:bookmarkStart w:id="3" w:name="_Toc71141137"/>
+      <w:r>
+        <w:t>Mô tả bài toán</w:t>
+      </w:r>
+      <w:bookmarkEnd w:id="2"/>
+      <w:bookmarkEnd w:id="3"/>
     </w:p>
     <w:p>
       <w:pPr>
@@ -2555,10 +3167,22 @@
         <w:pStyle w:val="DoanVB"/>
       </w:pPr>
       <w:r>
-        <w:t>Chính vì những vấn đề trên, sự ra đời của hệ thống quản lý trạng thái ứng dụng và thực thi tập lệnh trên máy client</w:t>
-      </w:r>
-      <w:r>
-        <w:t xml:space="preserve"> sẽ giúp quản lý các ứng dụng </w:t>
+        <w:t xml:space="preserve">Chính vì những vấn đề trên, sự ra đời của </w:t>
+      </w:r>
+      <w:r>
+        <w:t>“</w:t>
+      </w:r>
+      <w:r>
+        <w:t>Phần mềm kiểm soát trạng thái và hệ thống thông dịch hỗ trợ ứng dụng</w:t>
+      </w:r>
+      <w:r>
+        <w:t>”</w:t>
+      </w:r>
+      <w:r>
+        <w:t xml:space="preserve"> </w:t>
+      </w:r>
+      <w:r>
+        <w:t xml:space="preserve">sẽ giúp quản lý các ứng dụng </w:t>
       </w:r>
       <w:r>
         <w:t>một cách hiệu quả</w:t>
@@ -2571,19 +3195,23 @@
       <w:pPr>
         <w:pStyle w:val="Heading2"/>
       </w:pPr>
-      <w:bookmarkStart w:id="2" w:name="_Toc70948017"/>
+      <w:bookmarkStart w:id="4" w:name="_Toc70948017"/>
+      <w:bookmarkStart w:id="5" w:name="_Toc71141138"/>
       <w:r>
         <w:t>Mô tả hệ thống</w:t>
       </w:r>
-      <w:bookmarkEnd w:id="2"/>
+      <w:bookmarkEnd w:id="4"/>
+      <w:bookmarkEnd w:id="5"/>
     </w:p>
     <w:p>
       <w:pPr>
         <w:pStyle w:val="Heading3"/>
       </w:pPr>
+      <w:bookmarkStart w:id="6" w:name="_Toc71141139"/>
       <w:r>
         <w:t>Yêu cầu của hệ thống</w:t>
       </w:r>
+      <w:bookmarkEnd w:id="6"/>
     </w:p>
     <w:p>
       <w:pPr>
@@ -2744,131 +3372,448 @@
       <w:pPr>
         <w:pStyle w:val="Heading3"/>
       </w:pPr>
-      <w:bookmarkStart w:id="3" w:name="_Toc70948018"/>
+      <w:bookmarkStart w:id="7" w:name="_Toc70948018"/>
+      <w:bookmarkStart w:id="8" w:name="_Toc71141140"/>
       <w:r>
         <w:t>Phạm vi hệ thống</w:t>
       </w:r>
-      <w:bookmarkEnd w:id="3"/>
+      <w:bookmarkEnd w:id="7"/>
+      <w:bookmarkEnd w:id="8"/>
     </w:p>
     <w:p/>
-    <w:p>
-      <w:pPr>
-        <w:pStyle w:val="Heading3"/>
-      </w:pPr>
-      <w:bookmarkStart w:id="4" w:name="_Toc70948019"/>
-      <w:r>
-        <w:t>Sơ đồ tổng quan chức năng hệ thống</w:t>
-      </w:r>
-      <w:bookmarkEnd w:id="4"/>
-    </w:p>
-    <w:p/>
-    <w:p>
-      <w:pPr>
-        <w:pStyle w:val="Heading3"/>
-      </w:pPr>
-      <w:bookmarkStart w:id="5" w:name="_Toc70948020"/>
-      <w:r>
-        <w:t>Các tác nhân tham gia hệ thống</w:t>
-      </w:r>
-      <w:bookmarkEnd w:id="5"/>
-    </w:p>
-    <w:p/>
-    <w:p>
-      <w:pPr>
-        <w:pStyle w:val="Heading3"/>
-      </w:pPr>
-      <w:bookmarkStart w:id="6" w:name="_Toc70948021"/>
-      <w:r>
-        <w:t>Các chức năng chính của hệ thống</w:t>
-      </w:r>
-      <w:bookmarkEnd w:id="6"/>
-    </w:p>
-    <w:p/>
-    <w:p>
-      <w:pPr>
-        <w:pStyle w:val="Heading1"/>
-      </w:pPr>
-      <w:bookmarkStart w:id="7" w:name="_Toc70948022"/>
-      <w:r>
-        <w:lastRenderedPageBreak/>
-        <w:t>ĐẶC TẢ CHỨC NĂNG CHÍNH CỦA HỆ THỐNG</w:t>
-      </w:r>
-      <w:bookmarkEnd w:id="7"/>
-    </w:p>
-    <w:p>
-      <w:pPr>
-        <w:pStyle w:val="Heading2"/>
-      </w:pPr>
-      <w:bookmarkStart w:id="8" w:name="_Toc70948023"/>
-      <w:r>
-        <w:t>Quản lý máy client</w:t>
-      </w:r>
-      <w:bookmarkEnd w:id="8"/>
-    </w:p>
-    <w:p/>
-    <w:p>
-      <w:pPr>
-        <w:pStyle w:val="Heading2"/>
-      </w:pPr>
-      <w:bookmarkStart w:id="9" w:name="_Toc70948024"/>
-      <w:r>
-        <w:t>Quản lý ứng dụng</w:t>
-      </w:r>
-      <w:bookmarkEnd w:id="9"/>
-    </w:p>
-    <w:p/>
-    <w:p>
-      <w:pPr>
-        <w:pStyle w:val="Heading2"/>
-      </w:pPr>
-      <w:bookmarkStart w:id="10" w:name="_Toc70948025"/>
-      <w:r>
-        <w:t>Gửi email thông báo lỗi</w:t>
-      </w:r>
-      <w:bookmarkEnd w:id="10"/>
-    </w:p>
-    <w:p/>
-    <w:p>
-      <w:pPr>
-        <w:pStyle w:val="Heading2"/>
-      </w:pPr>
-      <w:bookmarkStart w:id="11" w:name="_Toc70948026"/>
-      <w:r>
-        <w:t>Quản lý tập lệnh</w:t>
-      </w:r>
-      <w:bookmarkEnd w:id="11"/>
-    </w:p>
-    <w:p/>
-    <w:p>
-      <w:pPr>
-        <w:pStyle w:val="Heading2"/>
-      </w:pPr>
-      <w:bookmarkStart w:id="12" w:name="_Toc70948027"/>
-      <w:r>
-        <w:t>Thực thi tập lệnh</w:t>
-      </w:r>
-      <w:bookmarkEnd w:id="12"/>
-    </w:p>
     <w:p>
       <w:pPr>
         <w:spacing w:before="0" w:after="160" w:line="259" w:lineRule="auto"/>
         <w:jc w:val="left"/>
-      </w:pPr>
+        <w:rPr>
+          <w:rFonts w:eastAsiaTheme="majorEastAsia" w:cstheme="majorBidi"/>
+          <w:b/>
+          <w:i/>
+          <w:szCs w:val="24"/>
+        </w:rPr>
+      </w:pPr>
+      <w:bookmarkStart w:id="9" w:name="_Toc70948019"/>
+      <w:bookmarkStart w:id="10" w:name="_Toc71141141"/>
       <w:r>
         <w:br w:type="page"/>
       </w:r>
     </w:p>
     <w:p>
       <w:pPr>
+        <w:pStyle w:val="Heading3"/>
+        <w:sectPr>
+          <w:pgSz w:w="11907" w:h="16840" w:code="9"/>
+          <w:pgMar w:top="1134" w:right="1134" w:bottom="1134" w:left="1701" w:header="720" w:footer="720" w:gutter="0"/>
+          <w:pgNumType w:start="1"/>
+          <w:cols w:space="720"/>
+          <w:docGrid w:linePitch="360"/>
+        </w:sectPr>
+      </w:pPr>
+    </w:p>
+    <w:p>
+      <w:pPr>
+        <w:pStyle w:val="Heading3"/>
+      </w:pPr>
+      <w:r>
+        <w:lastRenderedPageBreak/>
+        <w:t>Sơ đồ tổng quan chức năng hệ thống</w:t>
+      </w:r>
+      <w:bookmarkEnd w:id="9"/>
+      <w:bookmarkEnd w:id="10"/>
+    </w:p>
+    <w:p>
+      <w:pPr>
+        <w:jc w:val="center"/>
+      </w:pPr>
+      <w:r>
+        <w:rPr>
+          <w:noProof/>
+        </w:rPr>
+        <w:drawing>
+          <wp:inline distT="0" distB="0" distL="0" distR="0" wp14:anchorId="5DD771F4" wp14:editId="7A7FABBB">
+            <wp:extent cx="8976731" cy="4981575"/>
+            <wp:effectExtent l="0" t="0" r="0" b="0"/>
+            <wp:docPr id="7" name="Picture 7"/>
+            <wp:cNvGraphicFramePr>
+              <a:graphicFrameLocks xmlns:a="http://schemas.openxmlformats.org/drawingml/2006/main" noChangeAspect="1"/>
+            </wp:cNvGraphicFramePr>
+            <a:graphic xmlns:a="http://schemas.openxmlformats.org/drawingml/2006/main">
+              <a:graphicData uri="http://schemas.openxmlformats.org/drawingml/2006/picture">
+                <pic:pic xmlns:pic="http://schemas.openxmlformats.org/drawingml/2006/picture">
+                  <pic:nvPicPr>
+                    <pic:cNvPr id="1" name=""/>
+                    <pic:cNvPicPr/>
+                  </pic:nvPicPr>
+                  <pic:blipFill>
+                    <a:blip r:embed="rId10"/>
+                    <a:stretch>
+                      <a:fillRect/>
+                    </a:stretch>
+                  </pic:blipFill>
+                  <pic:spPr>
+                    <a:xfrm>
+                      <a:off x="0" y="0"/>
+                      <a:ext cx="8986381" cy="4986930"/>
+                    </a:xfrm>
+                    <a:prstGeom prst="rect">
+                      <a:avLst/>
+                    </a:prstGeom>
+                  </pic:spPr>
+                </pic:pic>
+              </a:graphicData>
+            </a:graphic>
+          </wp:inline>
+        </w:drawing>
+      </w:r>
+    </w:p>
+    <w:p>
+      <w:pPr>
+        <w:tabs>
+          <w:tab w:val="left" w:pos="1212"/>
+        </w:tabs>
+        <w:rPr>
+          <w:rFonts w:eastAsiaTheme="majorEastAsia" w:cstheme="majorBidi"/>
+          <w:szCs w:val="24"/>
+        </w:rPr>
+        <w:sectPr>
+          <w:pgSz w:w="16840" w:h="11907" w:orient="landscape" w:code="9"/>
+          <w:pgMar w:top="1701" w:right="1134" w:bottom="1134" w:left="1134" w:header="720" w:footer="720" w:gutter="0"/>
+          <w:pgNumType w:start="1"/>
+          <w:cols w:space="720"/>
+          <w:docGrid w:linePitch="360"/>
+        </w:sectPr>
+      </w:pPr>
+      <w:r>
+        <w:rPr>
+          <w:rFonts w:eastAsiaTheme="majorEastAsia" w:cstheme="majorBidi"/>
+          <w:szCs w:val="24"/>
+        </w:rPr>
+        <w:tab/>
+      </w:r>
+    </w:p>
+    <w:p>
+      <w:pPr>
+        <w:pStyle w:val="Heading3"/>
+      </w:pPr>
+      <w:bookmarkStart w:id="11" w:name="_Toc70948020"/>
+      <w:bookmarkStart w:id="12" w:name="_Toc71141142"/>
+      <w:r>
+        <w:lastRenderedPageBreak/>
+        <w:t>Các tác nhân tham gia hệ thống</w:t>
+      </w:r>
+      <w:bookmarkEnd w:id="11"/>
+      <w:bookmarkEnd w:id="12"/>
+    </w:p>
+    <w:p>
+      <w:pPr>
+        <w:pStyle w:val="Style-"/>
+      </w:pPr>
+      <w:r>
+        <w:t>Quản trị hệ thống: Là người chịu trách nhiệm quản lý và được cấp toàn quyền thao tác với các modules có trong hệ thống.</w:t>
+      </w:r>
+    </w:p>
+    <w:p>
+      <w:pPr>
+        <w:pStyle w:val="Style-"/>
+      </w:pPr>
+      <w:r>
+        <w:t xml:space="preserve">Đối với các use case 15, 16, 17, 18, 19, 21 thì hai hệ thống sẽ tự động xử lý mà không cần tới thao tác từ phía người dùng. Do đó, </w:t>
+      </w:r>
+      <w:r>
+        <w:t xml:space="preserve">hệ thống KSTT </w:t>
+      </w:r>
+      <w:r>
+        <w:t xml:space="preserve">và </w:t>
+      </w:r>
+      <w:r>
+        <w:t xml:space="preserve">hệ thống TDUD </w:t>
+      </w:r>
+      <w:r>
+        <w:t>coi tác nhân tham gia hệ thống.</w:t>
+      </w:r>
+    </w:p>
+    <w:p>
+      <w:pPr>
+        <w:pStyle w:val="Heading3"/>
+      </w:pPr>
+      <w:bookmarkStart w:id="13" w:name="_Toc70948021"/>
+      <w:bookmarkStart w:id="14" w:name="_Toc71141143"/>
+      <w:r>
+        <w:t>Các chức năng chính của hệ thống</w:t>
+      </w:r>
+      <w:bookmarkEnd w:id="13"/>
+      <w:bookmarkEnd w:id="14"/>
+    </w:p>
+    <w:p>
+      <w:pPr>
+        <w:pStyle w:val="Style-"/>
+      </w:pPr>
+      <w:r>
+        <w:t>UC#01 – Hiển thị danh sách máy client: Hệ thống KSTT cho phép QTHT xem danh sách máy client tại màn hình hiển thị danh sách máy client.</w:t>
+      </w:r>
+    </w:p>
+    <w:p>
+      <w:pPr>
+        <w:pStyle w:val="Style-"/>
+      </w:pPr>
+      <w:r>
+        <w:t>UC#02 – Xóa máy client: Hệ thống KSTT cho phép QTHT xóa một bản ghi máy client tại màn hình hiển thị danh sách máy client.</w:t>
+      </w:r>
+    </w:p>
+    <w:p>
+      <w:pPr>
+        <w:pStyle w:val="Style-"/>
+      </w:pPr>
+      <w:r>
+        <w:t>UC#03 – Hiển thị danh sách tập lệnh: Hệ thống KSTT cho phép QTHT xem danh sách tập lệnh tại màn hình hiển thị danh sách tập lệnh</w:t>
+      </w:r>
+      <w:r>
+        <w:t>.</w:t>
+      </w:r>
+    </w:p>
+    <w:p>
+      <w:pPr>
+        <w:pStyle w:val="Style-"/>
+      </w:pPr>
+      <w:r>
+        <w:t>UC#04 – Thêm mới tập lệnh: Hệ thống KSTT cho phép QTHT thêm mới một bản ghi tập lệnh tại form thêm mới tập lệnh.</w:t>
+      </w:r>
+    </w:p>
+    <w:p>
+      <w:pPr>
+        <w:pStyle w:val="Style-"/>
+      </w:pPr>
+      <w:r>
+        <w:t>UC#05 – Cập nhật tập lệnh: Hệ thống KSTT cho phép QTHT cập nhật bản ghi tập lệnh tại form cập nhật tập lệnh.</w:t>
+      </w:r>
+    </w:p>
+    <w:p>
+      <w:pPr>
+        <w:pStyle w:val="Style-"/>
+      </w:pPr>
+      <w:r>
+        <w:t>UC#06 – Xóa tập lệnh: Hệ thống KSTT cho phép QTHT xóa một bản ghi tập lệnh tại màn hình hiển thị danh sách tập lệnh.</w:t>
+      </w:r>
+    </w:p>
+    <w:p>
+      <w:pPr>
+        <w:pStyle w:val="Style-"/>
+      </w:pPr>
+      <w:r>
+        <w:t>UC#11 – Hiển thị danh sách ứng dụng: Hệ thống KSTT cho phép QTHT xem danh sách ứng dụng tại màn hình thị danh sách ứng dụng.</w:t>
+      </w:r>
+    </w:p>
+    <w:p>
+      <w:pPr>
+        <w:pStyle w:val="Style-"/>
+      </w:pPr>
+      <w:r>
+        <w:t>UC#12 – Xóa ứng dụng: Hệ thống KSTT cho phép QTHT xóa một bản ghi ứng dụng tại màn hình hiển thị danh sách tập lệnh.</w:t>
+      </w:r>
+    </w:p>
+    <w:p>
+      <w:pPr>
+        <w:pStyle w:val="Style-"/>
+      </w:pPr>
+      <w:r>
+        <w:t>UC#13 – Bật ứng dụng: Hệ thống KSTT cho phép QTHT bật một ứng dụng tại màn hình hiển thị danh sách ứng dụng.</w:t>
+      </w:r>
+    </w:p>
+    <w:p>
+      <w:pPr>
+        <w:pStyle w:val="Style-"/>
+      </w:pPr>
+      <w:r>
+        <w:t>UC#14 – Tắt ứng dụng: Hệ thống KSTT cho phép QTHT tắt một ứng dụng tại màn hình hiển thị danh sách ứng dụng.</w:t>
+      </w:r>
+    </w:p>
+    <w:p>
+      <w:pPr>
         <w:pStyle w:val="Heading1"/>
       </w:pPr>
-      <w:bookmarkStart w:id="13" w:name="_Toc70948028"/>
+      <w:bookmarkStart w:id="15" w:name="_Toc70948022"/>
+      <w:bookmarkStart w:id="16" w:name="_Toc71141144"/>
+      <w:r>
+        <w:lastRenderedPageBreak/>
+        <w:t xml:space="preserve">ĐẶC TẢ CHỨC NĂNG CHÍNH CỦA </w:t>
+      </w:r>
+      <w:bookmarkEnd w:id="15"/>
+      <w:r>
+        <w:t>HỆ THỐNG</w:t>
+      </w:r>
+      <w:bookmarkEnd w:id="16"/>
+    </w:p>
+    <w:p>
+      <w:pPr>
+        <w:pStyle w:val="Heading2"/>
+      </w:pPr>
+      <w:bookmarkStart w:id="17" w:name="_Toc70948023"/>
+      <w:bookmarkStart w:id="18" w:name="_Toc71141145"/>
+      <w:r>
+        <w:t>Quản lý máy client</w:t>
+      </w:r>
+      <w:bookmarkEnd w:id="17"/>
+      <w:bookmarkEnd w:id="18"/>
+    </w:p>
+    <w:p/>
+    <w:p>
+      <w:pPr>
+        <w:pStyle w:val="Heading2"/>
+      </w:pPr>
+      <w:bookmarkStart w:id="19" w:name="_Toc70948024"/>
+      <w:bookmarkStart w:id="20" w:name="_Toc71141146"/>
+      <w:r>
+        <w:t>Quản lý ứng dụng</w:t>
+      </w:r>
+      <w:bookmarkEnd w:id="19"/>
+      <w:bookmarkEnd w:id="20"/>
+    </w:p>
+    <w:p/>
+    <w:p>
+      <w:pPr>
+        <w:pStyle w:val="Heading2"/>
+      </w:pPr>
+      <w:bookmarkStart w:id="21" w:name="_Toc70948025"/>
+      <w:bookmarkStart w:id="22" w:name="_Toc71141147"/>
+      <w:r>
+        <w:t>Gửi email thông báo lỗi</w:t>
+      </w:r>
+      <w:bookmarkEnd w:id="21"/>
+      <w:bookmarkEnd w:id="22"/>
+    </w:p>
+    <w:p/>
+    <w:p>
+      <w:pPr>
+        <w:pStyle w:val="Heading2"/>
+      </w:pPr>
+      <w:bookmarkStart w:id="23" w:name="_Toc70948026"/>
+      <w:bookmarkStart w:id="24" w:name="_Toc71141148"/>
+      <w:r>
+        <w:t>Quản lý tập lệnh</w:t>
+      </w:r>
+      <w:bookmarkEnd w:id="23"/>
+      <w:bookmarkEnd w:id="24"/>
+    </w:p>
+    <w:p/>
+    <w:p>
+      <w:pPr>
+        <w:pStyle w:val="Heading2"/>
+      </w:pPr>
+      <w:bookmarkStart w:id="25" w:name="_Toc70948027"/>
+      <w:bookmarkStart w:id="26" w:name="_Toc71141149"/>
+      <w:r>
+        <w:t>Thực thi tập lệnh</w:t>
+      </w:r>
+      <w:bookmarkEnd w:id="25"/>
+      <w:bookmarkEnd w:id="26"/>
+    </w:p>
+    <w:p>
+      <w:pPr>
+        <w:spacing w:before="0" w:after="160" w:line="259" w:lineRule="auto"/>
+        <w:jc w:val="left"/>
+      </w:pPr>
+      <w:r>
+        <w:br w:type="page"/>
+      </w:r>
+    </w:p>
+    <w:p>
+      <w:pPr>
+        <w:pStyle w:val="Heading1"/>
+      </w:pPr>
+      <w:bookmarkStart w:id="27" w:name="_Toc70948028"/>
+      <w:bookmarkStart w:id="28" w:name="_Toc71141150"/>
       <w:r>
         <w:lastRenderedPageBreak/>
         <w:t>PHÂN TÍCH THIẾT KẾ CHỨC NĂNG CHÍNH</w:t>
       </w:r>
-      <w:bookmarkEnd w:id="13"/>
-    </w:p>
+      <w:bookmarkEnd w:id="27"/>
+      <w:bookmarkEnd w:id="28"/>
+    </w:p>
+    <w:p>
+      <w:pPr>
+        <w:pStyle w:val="Heading2"/>
+      </w:pPr>
+      <w:bookmarkStart w:id="29" w:name="_Toc71141151"/>
+      <w:r>
+        <w:t>Quản lý máy client</w:t>
+      </w:r>
+      <w:bookmarkEnd w:id="29"/>
+    </w:p>
+    <w:p>
+      <w:pPr>
+        <w:pStyle w:val="Heading3"/>
+      </w:pPr>
+      <w:bookmarkStart w:id="30" w:name="_Toc71141152"/>
+      <w:r>
+        <w:t>Sơ đồ phân tích lớp</w:t>
+      </w:r>
+      <w:bookmarkEnd w:id="30"/>
+    </w:p>
+    <w:p/>
+    <w:p>
+      <w:pPr>
+        <w:pStyle w:val="Heading3"/>
+      </w:pPr>
+      <w:bookmarkStart w:id="31" w:name="_Toc71141153"/>
+      <w:r>
+        <w:t>Sơ đồ trình tự</w:t>
+      </w:r>
+      <w:bookmarkEnd w:id="31"/>
+    </w:p>
+    <w:p>
+      <w:pPr>
+        <w:pStyle w:val="Heading1"/>
+      </w:pPr>
+      <w:bookmarkStart w:id="32" w:name="_Toc71141154"/>
+      <w:r>
+        <w:lastRenderedPageBreak/>
+        <w:t>THIẾT KẾ DATABASE, API ĐẶC BIỆT</w:t>
+      </w:r>
+      <w:bookmarkEnd w:id="32"/>
+    </w:p>
+    <w:p>
+      <w:pPr>
+        <w:pStyle w:val="Heading2"/>
+      </w:pPr>
+      <w:bookmarkStart w:id="33" w:name="_Toc71141155"/>
+      <w:r>
+        <w:t>Thiết kế cơ sở dữ liệu</w:t>
+      </w:r>
+      <w:bookmarkEnd w:id="33"/>
+    </w:p>
+    <w:p>
+      <w:pPr>
+        <w:pStyle w:val="Heading2"/>
+      </w:pPr>
+      <w:bookmarkStart w:id="34" w:name="_Toc71141156"/>
+      <w:r>
+        <w:t>Mô hình kiến trúc API</w:t>
+      </w:r>
+      <w:bookmarkEnd w:id="34"/>
+    </w:p>
+    <w:p>
+      <w:pPr>
+        <w:pStyle w:val="Heading2"/>
+      </w:pPr>
+      <w:bookmarkStart w:id="35" w:name="_Toc71141157"/>
+      <w:r>
+        <w:t>Thiết kế API chi tiết</w:t>
+      </w:r>
+      <w:bookmarkEnd w:id="35"/>
+    </w:p>
+    <w:p/>
+    <w:p>
+      <w:pPr>
+        <w:pStyle w:val="Heading1"/>
+      </w:pPr>
+      <w:bookmarkStart w:id="36" w:name="_Toc71141158"/>
+      <w:r>
+        <w:lastRenderedPageBreak/>
+        <w:t>CÔNG NGHỆ SỬ DỤNG VÀ KIẾN TRÚC TỔNG THỂ CỦA HỆ THỐNG</w:t>
+      </w:r>
+      <w:bookmarkEnd w:id="36"/>
+    </w:p>
+    <w:p/>
     <w:p>
       <w:pPr>
         <w:pStyle w:val="Heading1"/>

</xml_diff>

<commit_message>
Update sơ đồ trình tự
</commit_message>
<xml_diff>
--- a/documents/implementations/khoa-luan-tot-nghiep.docx
+++ b/documents/implementations/khoa-luan-tot-nghiep.docx
@@ -3861,7 +3861,10 @@
         <w:pStyle w:val="DoanVB"/>
       </w:pPr>
       <w:r>
-        <w:t>Hệ thống được triển khai  cho Công ty Devmoba.</w:t>
+        <w:t xml:space="preserve">Hệ thống </w:t>
+      </w:r>
+      <w:r>
+        <w:t>đáp ứng những yêu cầu mà Công ty Devmoba đã đề ra trong mục 1.2.1.</w:t>
       </w:r>
     </w:p>
     <w:p>
@@ -23728,10 +23731,10 @@
           <w:noProof/>
         </w:rPr>
         <w:drawing>
-          <wp:inline distT="0" distB="0" distL="0" distR="0" wp14:anchorId="20450278" wp14:editId="00BA7686">
+          <wp:inline distT="0" distB="0" distL="0" distR="0" wp14:anchorId="7347CA8B" wp14:editId="74FFAB88">
             <wp:extent cx="5760085" cy="2747645"/>
             <wp:effectExtent l="0" t="0" r="0" b="0"/>
-            <wp:docPr id="35" name="Picture 35"/>
+            <wp:docPr id="43" name="Picture 43"/>
             <wp:cNvGraphicFramePr>
               <a:graphicFrameLocks xmlns:a="http://schemas.openxmlformats.org/drawingml/2006/main" noChangeAspect="1"/>
             </wp:cNvGraphicFramePr>
@@ -23739,7 +23742,7 @@
               <a:graphicData uri="http://schemas.openxmlformats.org/drawingml/2006/picture">
                 <pic:pic xmlns:pic="http://schemas.openxmlformats.org/drawingml/2006/picture">
                   <pic:nvPicPr>
-                    <pic:cNvPr id="35" name="Picture 35"/>
+                    <pic:cNvPr id="43" name="Picture 43"/>
                     <pic:cNvPicPr/>
                   </pic:nvPicPr>
                   <pic:blipFill>
@@ -23956,10 +23959,10 @@
           <w:noProof/>
         </w:rPr>
         <w:drawing>
-          <wp:inline distT="0" distB="0" distL="0" distR="0" wp14:anchorId="46F9C33A" wp14:editId="5EF815BA">
+          <wp:inline distT="0" distB="0" distL="0" distR="0" wp14:anchorId="32F3751C" wp14:editId="0D9B23F7">
             <wp:extent cx="5760085" cy="3507740"/>
             <wp:effectExtent l="0" t="0" r="0" b="0"/>
-            <wp:docPr id="36" name="Picture 36"/>
+            <wp:docPr id="44" name="Picture 44"/>
             <wp:cNvGraphicFramePr>
               <a:graphicFrameLocks xmlns:a="http://schemas.openxmlformats.org/drawingml/2006/main" noChangeAspect="1"/>
             </wp:cNvGraphicFramePr>
@@ -23967,7 +23970,7 @@
               <a:graphicData uri="http://schemas.openxmlformats.org/drawingml/2006/picture">
                 <pic:pic xmlns:pic="http://schemas.openxmlformats.org/drawingml/2006/picture">
                   <pic:nvPicPr>
-                    <pic:cNvPr id="36" name="Picture 36"/>
+                    <pic:cNvPr id="44" name="Picture 44"/>
                     <pic:cNvPicPr/>
                   </pic:nvPicPr>
                   <pic:blipFill>
@@ -24061,10 +24064,10 @@
         </w:rPr>
         <w:lastRenderedPageBreak/>
         <w:drawing>
-          <wp:inline distT="0" distB="0" distL="0" distR="0" wp14:anchorId="4A241E52" wp14:editId="21CB5AAE">
+          <wp:inline distT="0" distB="0" distL="0" distR="0" wp14:anchorId="078531FA" wp14:editId="35F085F7">
             <wp:extent cx="5760085" cy="3176270"/>
             <wp:effectExtent l="0" t="0" r="0" b="5080"/>
-            <wp:docPr id="37" name="Picture 37"/>
+            <wp:docPr id="46" name="Picture 46"/>
             <wp:cNvGraphicFramePr>
               <a:graphicFrameLocks xmlns:a="http://schemas.openxmlformats.org/drawingml/2006/main" noChangeAspect="1"/>
             </wp:cNvGraphicFramePr>
@@ -24072,7 +24075,7 @@
               <a:graphicData uri="http://schemas.openxmlformats.org/drawingml/2006/picture">
                 <pic:pic xmlns:pic="http://schemas.openxmlformats.org/drawingml/2006/picture">
                   <pic:nvPicPr>
-                    <pic:cNvPr id="37" name="Picture 37"/>
+                    <pic:cNvPr id="46" name="Picture 46"/>
                     <pic:cNvPicPr/>
                   </pic:nvPicPr>
                   <pic:blipFill>
@@ -24162,10 +24165,10 @@
           <w:noProof/>
         </w:rPr>
         <w:drawing>
-          <wp:inline distT="0" distB="0" distL="0" distR="0" wp14:anchorId="7D38B00E" wp14:editId="2B5ED797">
+          <wp:inline distT="0" distB="0" distL="0" distR="0" wp14:anchorId="5A19DFA9" wp14:editId="34A65886">
             <wp:extent cx="5760085" cy="4097655"/>
             <wp:effectExtent l="0" t="0" r="0" b="0"/>
-            <wp:docPr id="40" name="Picture 40"/>
+            <wp:docPr id="45" name="Picture 45"/>
             <wp:cNvGraphicFramePr>
               <a:graphicFrameLocks xmlns:a="http://schemas.openxmlformats.org/drawingml/2006/main" noChangeAspect="1"/>
             </wp:cNvGraphicFramePr>
@@ -24173,7 +24176,7 @@
               <a:graphicData uri="http://schemas.openxmlformats.org/drawingml/2006/picture">
                 <pic:pic xmlns:pic="http://schemas.openxmlformats.org/drawingml/2006/picture">
                   <pic:nvPicPr>
-                    <pic:cNvPr id="40" name="Picture 40"/>
+                    <pic:cNvPr id="45" name="Picture 45"/>
                     <pic:cNvPicPr/>
                   </pic:nvPicPr>
                   <pic:blipFill>
@@ -24389,10 +24392,10 @@
           <w:noProof/>
         </w:rPr>
         <w:drawing>
-          <wp:inline distT="0" distB="0" distL="0" distR="0" wp14:anchorId="326A6404" wp14:editId="0D8B3167">
+          <wp:inline distT="0" distB="0" distL="0" distR="0" wp14:anchorId="07FD816A" wp14:editId="3C20F230">
             <wp:extent cx="5760085" cy="2923540"/>
             <wp:effectExtent l="0" t="0" r="0" b="0"/>
-            <wp:docPr id="42" name="Picture 42"/>
+            <wp:docPr id="47" name="Picture 47"/>
             <wp:cNvGraphicFramePr>
               <a:graphicFrameLocks xmlns:a="http://schemas.openxmlformats.org/drawingml/2006/main" noChangeAspect="1"/>
             </wp:cNvGraphicFramePr>
@@ -24400,7 +24403,7 @@
               <a:graphicData uri="http://schemas.openxmlformats.org/drawingml/2006/picture">
                 <pic:pic xmlns:pic="http://schemas.openxmlformats.org/drawingml/2006/picture">
                   <pic:nvPicPr>
-                    <pic:cNvPr id="42" name="Picture 42"/>
+                    <pic:cNvPr id="47" name="Picture 47"/>
                     <pic:cNvPicPr/>
                   </pic:nvPicPr>
                   <pic:blipFill>
@@ -24612,87 +24615,15 @@
       <w:pPr>
         <w:keepNext/>
       </w:pPr>
-    </w:p>
-    <w:p>
-      <w:pPr>
-        <w:pStyle w:val="Caption"/>
-      </w:pPr>
-      <w:r>
-        <w:t xml:space="preserve">Hình </w:t>
-      </w:r>
-      <w:r>
-        <w:fldChar w:fldCharType="begin"/>
-      </w:r>
-      <w:r>
-        <w:instrText xml:space="preserve"> STYLEREF 1 \s </w:instrText>
-      </w:r>
-      <w:r>
-        <w:fldChar w:fldCharType="separate"/>
-      </w:r>
       <w:r>
         <w:rPr>
           <w:noProof/>
         </w:rPr>
-        <w:t>4</w:t>
-      </w:r>
-      <w:r>
-        <w:fldChar w:fldCharType="end"/>
-      </w:r>
-      <w:r>
-        <w:t>.</w:t>
-      </w:r>
-      <w:r>
-        <w:fldChar w:fldCharType="begin"/>
-      </w:r>
-      <w:r>
-        <w:instrText xml:space="preserve"> SEQ Hình \* ARABIC \s 1 </w:instrText>
-      </w:r>
-      <w:r>
-        <w:fldChar w:fldCharType="separate"/>
-      </w:r>
-      <w:r>
-        <w:rPr>
-          <w:noProof/>
-        </w:rPr>
-        <w:t>10</w:t>
-      </w:r>
-      <w:r>
-        <w:fldChar w:fldCharType="end"/>
-      </w:r>
-      <w:r>
-        <w:t>. Sơ đồ trình tự chức năng cập nhật máy client</w:t>
-      </w:r>
-    </w:p>
-    <w:p>
-      <w:pPr>
-        <w:pStyle w:val="Heading2"/>
-      </w:pPr>
-      <w:r>
-        <w:t>Quản lý ứng dụng</w:t>
-      </w:r>
-    </w:p>
-    <w:p>
-      <w:pPr>
-        <w:pStyle w:val="Heading3"/>
-      </w:pPr>
-      <w:r>
-        <w:t>Sơ đồ lớp phân tích</w:t>
-      </w:r>
-    </w:p>
-    <w:p>
-      <w:pPr>
-        <w:keepNext/>
-        <w:jc w:val="center"/>
-      </w:pPr>
-      <w:r>
-        <w:rPr>
-          <w:noProof/>
-        </w:rPr>
         <w:drawing>
-          <wp:inline distT="0" distB="0" distL="0" distR="0" wp14:anchorId="5576A5C9" wp14:editId="43C2ECC8">
-            <wp:extent cx="3971925" cy="1847850"/>
-            <wp:effectExtent l="0" t="0" r="9525" b="0"/>
-            <wp:docPr id="24" name="Picture 24"/>
+          <wp:inline distT="0" distB="0" distL="0" distR="0" wp14:anchorId="525CB45C" wp14:editId="5CAB87CD">
+            <wp:extent cx="5760085" cy="3107055"/>
+            <wp:effectExtent l="0" t="0" r="0" b="0"/>
+            <wp:docPr id="48" name="Picture 48"/>
             <wp:cNvGraphicFramePr>
               <a:graphicFrameLocks xmlns:a="http://schemas.openxmlformats.org/drawingml/2006/main" noChangeAspect="1"/>
             </wp:cNvGraphicFramePr>
@@ -24700,11 +24631,17 @@
               <a:graphicData uri="http://schemas.openxmlformats.org/drawingml/2006/picture">
                 <pic:pic xmlns:pic="http://schemas.openxmlformats.org/drawingml/2006/picture">
                   <pic:nvPicPr>
-                    <pic:cNvPr id="1" name=""/>
+                    <pic:cNvPr id="48" name="Picture 48"/>
                     <pic:cNvPicPr/>
                   </pic:nvPicPr>
                   <pic:blipFill>
-                    <a:blip r:embed="rId49"/>
+                    <a:blip r:embed="rId49" cstate="print">
+                      <a:extLst>
+                        <a:ext uri="{28A0092B-C50C-407E-A947-70E740481C1C}">
+                          <a14:useLocalDpi xmlns:a14="http://schemas.microsoft.com/office/drawing/2010/main" val="0"/>
+                        </a:ext>
+                      </a:extLst>
+                    </a:blip>
                     <a:stretch>
                       <a:fillRect/>
                     </a:stretch>
@@ -24712,7 +24649,7 @@
                   <pic:spPr>
                     <a:xfrm>
                       <a:off x="0" y="0"/>
-                      <a:ext cx="3971925" cy="1847850"/>
+                      <a:ext cx="5760085" cy="3107055"/>
                     </a:xfrm>
                     <a:prstGeom prst="rect">
                       <a:avLst/>
@@ -24766,103 +24703,33 @@
         <w:rPr>
           <w:noProof/>
         </w:rPr>
-        <w:t>11</w:t>
+        <w:t>10</w:t>
       </w:r>
       <w:r>
         <w:fldChar w:fldCharType="end"/>
       </w:r>
       <w:r>
-        <w:t>. Sơ đồ lớp phân tích</w:t>
-      </w:r>
-      <w:r>
-        <w:t xml:space="preserve"> chức năng</w:t>
-      </w:r>
-      <w:r>
-        <w:t xml:space="preserve"> quản lý ứng dụng</w:t>
+        <w:t>. Sơ đồ trình tự chức năng cập nhật máy client</w:t>
       </w:r>
     </w:p>
     <w:p>
       <w:pPr>
-        <w:pStyle w:val="Heading3"/>
-      </w:pPr>
-      <w:r>
-        <w:t>Sơ đồ trình tự</w:t>
+        <w:pStyle w:val="Heading2"/>
+      </w:pPr>
+      <w:r>
+        <w:t>Quản lý ứng dụng</w:t>
       </w:r>
     </w:p>
     <w:p>
       <w:pPr>
-        <w:keepNext/>
-      </w:pPr>
+        <w:pStyle w:val="Heading3"/>
+      </w:pPr>
+      <w:r>
+        <w:t>Sơ đồ lớp phân tích</w:t>
+      </w:r>
     </w:p>
     <w:p>
       <w:pPr>
-        <w:pStyle w:val="Caption"/>
-      </w:pPr>
-      <w:r>
-        <w:t xml:space="preserve">Hình </w:t>
-      </w:r>
-      <w:r>
-        <w:fldChar w:fldCharType="begin"/>
-      </w:r>
-      <w:r>
-        <w:instrText xml:space="preserve"> STYLEREF 1 \s </w:instrText>
-      </w:r>
-      <w:r>
-        <w:fldChar w:fldCharType="separate"/>
-      </w:r>
-      <w:r>
-        <w:rPr>
-          <w:noProof/>
-        </w:rPr>
-        <w:t>4</w:t>
-      </w:r>
-      <w:r>
-        <w:fldChar w:fldCharType="end"/>
-      </w:r>
-      <w:r>
-        <w:t>.</w:t>
-      </w:r>
-      <w:r>
-        <w:fldChar w:fldCharType="begin"/>
-      </w:r>
-      <w:r>
-        <w:instrText xml:space="preserve"> SEQ Hình \* ARABIC \s 1 </w:instrText>
-      </w:r>
-      <w:r>
-        <w:fldChar w:fldCharType="separate"/>
-      </w:r>
-      <w:r>
-        <w:rPr>
-          <w:noProof/>
-        </w:rPr>
-        <w:t>12</w:t>
-      </w:r>
-      <w:r>
-        <w:fldChar w:fldCharType="end"/>
-      </w:r>
-      <w:r>
-        <w:t>. Sơ đồ trình tự chức năng quản lý ứng dụng</w:t>
-      </w:r>
-    </w:p>
-    <w:p/>
-    <w:p>
-      <w:pPr>
-        <w:pStyle w:val="Heading2"/>
-      </w:pPr>
-      <w:r>
-        <w:t>Cập nhật ứng dụng</w:t>
-      </w:r>
-    </w:p>
-    <w:p>
-      <w:pPr>
-        <w:pStyle w:val="Heading3"/>
-      </w:pPr>
-      <w:r>
-        <w:t>Sơ đồ lớp phân tích</w:t>
-      </w:r>
-    </w:p>
-    <w:p>
-      <w:pPr>
         <w:keepNext/>
         <w:jc w:val="center"/>
       </w:pPr>
@@ -24871,10 +24738,10 @@
           <w:noProof/>
         </w:rPr>
         <w:drawing>
-          <wp:inline distT="0" distB="0" distL="0" distR="0" wp14:anchorId="5CF5153C" wp14:editId="16AD9A74">
-            <wp:extent cx="5760085" cy="1577975"/>
-            <wp:effectExtent l="0" t="0" r="0" b="3175"/>
-            <wp:docPr id="26" name="Picture 26"/>
+          <wp:inline distT="0" distB="0" distL="0" distR="0" wp14:anchorId="5576A5C9" wp14:editId="43C2ECC8">
+            <wp:extent cx="3971925" cy="1847850"/>
+            <wp:effectExtent l="0" t="0" r="9525" b="0"/>
+            <wp:docPr id="24" name="Picture 24"/>
             <wp:cNvGraphicFramePr>
               <a:graphicFrameLocks xmlns:a="http://schemas.openxmlformats.org/drawingml/2006/main" noChangeAspect="1"/>
             </wp:cNvGraphicFramePr>
@@ -24894,7 +24761,7 @@
                   <pic:spPr>
                     <a:xfrm>
                       <a:off x="0" y="0"/>
-                      <a:ext cx="5760085" cy="1577975"/>
+                      <a:ext cx="3971925" cy="1847850"/>
                     </a:xfrm>
                     <a:prstGeom prst="rect">
                       <a:avLst/>
@@ -24948,13 +24815,19 @@
         <w:rPr>
           <w:noProof/>
         </w:rPr>
-        <w:t>13</w:t>
+        <w:t>11</w:t>
       </w:r>
       <w:r>
         <w:fldChar w:fldCharType="end"/>
       </w:r>
       <w:r>
-        <w:t>. Sơ đồ lớp phân tích chức năng cập nhật ứng dụng</w:t>
+        <w:t>. Sơ đồ lớp phân tích</w:t>
+      </w:r>
+      <w:r>
+        <w:t xml:space="preserve"> chức năng</w:t>
+      </w:r>
+      <w:r>
+        <w:t xml:space="preserve"> quản lý ứng dụng</w:t>
       </w:r>
     </w:p>
     <w:p>
@@ -24962,6 +24835,7 @@
         <w:pStyle w:val="Heading3"/>
       </w:pPr>
       <w:r>
+        <w:lastRenderedPageBreak/>
         <w:t>Sơ đồ trình tự</w:t>
       </w:r>
     </w:p>
@@ -24969,6 +24843,52 @@
       <w:pPr>
         <w:keepNext/>
       </w:pPr>
+      <w:r>
+        <w:rPr>
+          <w:noProof/>
+        </w:rPr>
+        <w:drawing>
+          <wp:inline distT="0" distB="0" distL="0" distR="0" wp14:anchorId="77FCF9A0" wp14:editId="030828D4">
+            <wp:extent cx="5760085" cy="3086100"/>
+            <wp:effectExtent l="0" t="0" r="0" b="0"/>
+            <wp:docPr id="52" name="Picture 52"/>
+            <wp:cNvGraphicFramePr>
+              <a:graphicFrameLocks xmlns:a="http://schemas.openxmlformats.org/drawingml/2006/main" noChangeAspect="1"/>
+            </wp:cNvGraphicFramePr>
+            <a:graphic xmlns:a="http://schemas.openxmlformats.org/drawingml/2006/main">
+              <a:graphicData uri="http://schemas.openxmlformats.org/drawingml/2006/picture">
+                <pic:pic xmlns:pic="http://schemas.openxmlformats.org/drawingml/2006/picture">
+                  <pic:nvPicPr>
+                    <pic:cNvPr id="52" name="Picture 52"/>
+                    <pic:cNvPicPr/>
+                  </pic:nvPicPr>
+                  <pic:blipFill>
+                    <a:blip r:embed="rId51" cstate="print">
+                      <a:extLst>
+                        <a:ext uri="{28A0092B-C50C-407E-A947-70E740481C1C}">
+                          <a14:useLocalDpi xmlns:a14="http://schemas.microsoft.com/office/drawing/2010/main" val="0"/>
+                        </a:ext>
+                      </a:extLst>
+                    </a:blip>
+                    <a:stretch>
+                      <a:fillRect/>
+                    </a:stretch>
+                  </pic:blipFill>
+                  <pic:spPr>
+                    <a:xfrm>
+                      <a:off x="0" y="0"/>
+                      <a:ext cx="5760085" cy="3086100"/>
+                    </a:xfrm>
+                    <a:prstGeom prst="rect">
+                      <a:avLst/>
+                    </a:prstGeom>
+                  </pic:spPr>
+                </pic:pic>
+              </a:graphicData>
+            </a:graphic>
+          </wp:inline>
+        </w:drawing>
+      </w:r>
     </w:p>
     <w:p>
       <w:pPr>
@@ -25011,21 +24931,301 @@
         <w:rPr>
           <w:noProof/>
         </w:rPr>
-        <w:t>14</w:t>
+        <w:t>12</w:t>
       </w:r>
       <w:r>
         <w:fldChar w:fldCharType="end"/>
       </w:r>
       <w:r>
-        <w:t>. Sơ đồ trình tự chức năng cập nhật ứng dụng</w:t>
+        <w:t>. Sơ đồ trình tự chức năng quản lý ứng dụng</w:t>
       </w:r>
     </w:p>
     <w:p>
       <w:pPr>
+        <w:keepNext/>
+      </w:pPr>
+      <w:r>
+        <w:rPr>
+          <w:noProof/>
+        </w:rPr>
+        <w:drawing>
+          <wp:inline distT="0" distB="0" distL="0" distR="0" wp14:anchorId="150DBD36" wp14:editId="3FB27743">
+            <wp:extent cx="5760085" cy="3684905"/>
+            <wp:effectExtent l="0" t="0" r="0" b="0"/>
+            <wp:docPr id="54" name="Picture 54"/>
+            <wp:cNvGraphicFramePr>
+              <a:graphicFrameLocks xmlns:a="http://schemas.openxmlformats.org/drawingml/2006/main" noChangeAspect="1"/>
+            </wp:cNvGraphicFramePr>
+            <a:graphic xmlns:a="http://schemas.openxmlformats.org/drawingml/2006/main">
+              <a:graphicData uri="http://schemas.openxmlformats.org/drawingml/2006/picture">
+                <pic:pic xmlns:pic="http://schemas.openxmlformats.org/drawingml/2006/picture">
+                  <pic:nvPicPr>
+                    <pic:cNvPr id="54" name="Picture 54"/>
+                    <pic:cNvPicPr/>
+                  </pic:nvPicPr>
+                  <pic:blipFill>
+                    <a:blip r:embed="rId52">
+                      <a:extLst>
+                        <a:ext uri="{28A0092B-C50C-407E-A947-70E740481C1C}">
+                          <a14:useLocalDpi xmlns:a14="http://schemas.microsoft.com/office/drawing/2010/main" val="0"/>
+                        </a:ext>
+                      </a:extLst>
+                    </a:blip>
+                    <a:stretch>
+                      <a:fillRect/>
+                    </a:stretch>
+                  </pic:blipFill>
+                  <pic:spPr>
+                    <a:xfrm>
+                      <a:off x="0" y="0"/>
+                      <a:ext cx="5760085" cy="3684905"/>
+                    </a:xfrm>
+                    <a:prstGeom prst="rect">
+                      <a:avLst/>
+                    </a:prstGeom>
+                  </pic:spPr>
+                </pic:pic>
+              </a:graphicData>
+            </a:graphic>
+          </wp:inline>
+        </w:drawing>
+      </w:r>
+    </w:p>
+    <w:p>
+      <w:pPr>
+        <w:pStyle w:val="Caption"/>
+      </w:pPr>
+      <w:r>
+        <w:t xml:space="preserve">Hình </w:t>
+      </w:r>
+      <w:r>
+        <w:fldChar w:fldCharType="begin"/>
+      </w:r>
+      <w:r>
+        <w:instrText xml:space="preserve"> STYLEREF 1 \s </w:instrText>
+      </w:r>
+      <w:r>
+        <w:fldChar w:fldCharType="separate"/>
+      </w:r>
+      <w:r>
+        <w:rPr>
+          <w:noProof/>
+        </w:rPr>
+        <w:t>4</w:t>
+      </w:r>
+      <w:r>
+        <w:fldChar w:fldCharType="end"/>
+      </w:r>
+      <w:r>
+        <w:t>.</w:t>
+      </w:r>
+      <w:r>
+        <w:fldChar w:fldCharType="begin"/>
+      </w:r>
+      <w:r>
+        <w:instrText xml:space="preserve"> SEQ Hình \* ARABIC \s 1 </w:instrText>
+      </w:r>
+      <w:r>
+        <w:fldChar w:fldCharType="separate"/>
+      </w:r>
+      <w:r>
+        <w:rPr>
+          <w:noProof/>
+        </w:rPr>
+        <w:t>13</w:t>
+      </w:r>
+      <w:r>
+        <w:fldChar w:fldCharType="end"/>
+      </w:r>
+      <w:r>
+        <w:t xml:space="preserve">. Sơ đồ trình tự </w:t>
+      </w:r>
+      <w:r>
+        <w:t>tính năng bật/tắt ứng dụng</w:t>
+      </w:r>
+    </w:p>
+    <w:p/>
+    <w:p>
+      <w:pPr>
         <w:pStyle w:val="Heading2"/>
       </w:pPr>
       <w:r>
         <w:lastRenderedPageBreak/>
+        <w:t>Cập nhật ứng dụng</w:t>
+      </w:r>
+    </w:p>
+    <w:p>
+      <w:pPr>
+        <w:pStyle w:val="Heading3"/>
+      </w:pPr>
+      <w:r>
+        <w:t>Sơ đồ lớp phân tích</w:t>
+      </w:r>
+    </w:p>
+    <w:p>
+      <w:pPr>
+        <w:keepNext/>
+        <w:jc w:val="center"/>
+      </w:pPr>
+      <w:r>
+        <w:rPr>
+          <w:noProof/>
+        </w:rPr>
+        <w:drawing>
+          <wp:inline distT="0" distB="0" distL="0" distR="0" wp14:anchorId="316D4E57" wp14:editId="59A1A4F6">
+            <wp:extent cx="5760085" cy="1726565"/>
+            <wp:effectExtent l="0" t="0" r="0" b="6985"/>
+            <wp:docPr id="50" name="Picture 50"/>
+            <wp:cNvGraphicFramePr>
+              <a:graphicFrameLocks xmlns:a="http://schemas.openxmlformats.org/drawingml/2006/main" noChangeAspect="1"/>
+            </wp:cNvGraphicFramePr>
+            <a:graphic xmlns:a="http://schemas.openxmlformats.org/drawingml/2006/main">
+              <a:graphicData uri="http://schemas.openxmlformats.org/drawingml/2006/picture">
+                <pic:pic xmlns:pic="http://schemas.openxmlformats.org/drawingml/2006/picture">
+                  <pic:nvPicPr>
+                    <pic:cNvPr id="1" name=""/>
+                    <pic:cNvPicPr/>
+                  </pic:nvPicPr>
+                  <pic:blipFill>
+                    <a:blip r:embed="rId53"/>
+                    <a:stretch>
+                      <a:fillRect/>
+                    </a:stretch>
+                  </pic:blipFill>
+                  <pic:spPr>
+                    <a:xfrm>
+                      <a:off x="0" y="0"/>
+                      <a:ext cx="5760085" cy="1726565"/>
+                    </a:xfrm>
+                    <a:prstGeom prst="rect">
+                      <a:avLst/>
+                    </a:prstGeom>
+                  </pic:spPr>
+                </pic:pic>
+              </a:graphicData>
+            </a:graphic>
+          </wp:inline>
+        </w:drawing>
+      </w:r>
+    </w:p>
+    <w:p>
+      <w:pPr>
+        <w:pStyle w:val="Caption"/>
+      </w:pPr>
+      <w:r>
+        <w:t xml:space="preserve">Hình </w:t>
+      </w:r>
+      <w:r>
+        <w:fldChar w:fldCharType="begin"/>
+      </w:r>
+      <w:r>
+        <w:instrText xml:space="preserve"> STYLEREF 1 \s </w:instrText>
+      </w:r>
+      <w:r>
+        <w:fldChar w:fldCharType="separate"/>
+      </w:r>
+      <w:r>
+        <w:rPr>
+          <w:noProof/>
+        </w:rPr>
+        <w:t>4</w:t>
+      </w:r>
+      <w:r>
+        <w:fldChar w:fldCharType="end"/>
+      </w:r>
+      <w:r>
+        <w:t>.</w:t>
+      </w:r>
+      <w:r>
+        <w:fldChar w:fldCharType="begin"/>
+      </w:r>
+      <w:r>
+        <w:instrText xml:space="preserve"> SEQ Hình \* ARABIC \s 1 </w:instrText>
+      </w:r>
+      <w:r>
+        <w:fldChar w:fldCharType="separate"/>
+      </w:r>
+      <w:r>
+        <w:rPr>
+          <w:noProof/>
+        </w:rPr>
+        <w:t>14</w:t>
+      </w:r>
+      <w:r>
+        <w:fldChar w:fldCharType="end"/>
+      </w:r>
+      <w:r>
+        <w:t>. Sơ đồ lớp phân tích chức năng cập nhật ứng dụng</w:t>
+      </w:r>
+    </w:p>
+    <w:p>
+      <w:pPr>
+        <w:pStyle w:val="Heading3"/>
+      </w:pPr>
+      <w:r>
+        <w:t>Sơ đồ trình tự</w:t>
+      </w:r>
+    </w:p>
+    <w:p>
+      <w:pPr>
+        <w:keepNext/>
+      </w:pPr>
+    </w:p>
+    <w:p>
+      <w:pPr>
+        <w:pStyle w:val="Caption"/>
+      </w:pPr>
+      <w:r>
+        <w:t xml:space="preserve">Hình </w:t>
+      </w:r>
+      <w:r>
+        <w:fldChar w:fldCharType="begin"/>
+      </w:r>
+      <w:r>
+        <w:instrText xml:space="preserve"> STYLEREF 1 \s </w:instrText>
+      </w:r>
+      <w:r>
+        <w:fldChar w:fldCharType="separate"/>
+      </w:r>
+      <w:r>
+        <w:rPr>
+          <w:noProof/>
+        </w:rPr>
+        <w:t>4</w:t>
+      </w:r>
+      <w:r>
+        <w:fldChar w:fldCharType="end"/>
+      </w:r>
+      <w:r>
+        <w:t>.</w:t>
+      </w:r>
+      <w:r>
+        <w:fldChar w:fldCharType="begin"/>
+      </w:r>
+      <w:r>
+        <w:instrText xml:space="preserve"> SEQ Hình \* ARABIC \s 1 </w:instrText>
+      </w:r>
+      <w:r>
+        <w:fldChar w:fldCharType="separate"/>
+      </w:r>
+      <w:r>
+        <w:rPr>
+          <w:noProof/>
+        </w:rPr>
+        <w:t>15</w:t>
+      </w:r>
+      <w:r>
+        <w:fldChar w:fldCharType="end"/>
+      </w:r>
+      <w:r>
+        <w:t>. Sơ đồ trình tự chức năng cập nhật ứng dụng</w:t>
+      </w:r>
+    </w:p>
+    <w:p>
+      <w:pPr>
+        <w:pStyle w:val="Heading2"/>
+      </w:pPr>
+      <w:r>
         <w:t>Kết nối</w:t>
       </w:r>
       <w:r>
@@ -25068,7 +25268,7 @@
                     <pic:cNvPicPr/>
                   </pic:nvPicPr>
                   <pic:blipFill>
-                    <a:blip r:embed="rId51"/>
+                    <a:blip r:embed="rId54"/>
                     <a:stretch>
                       <a:fillRect/>
                     </a:stretch>
@@ -25130,7 +25330,7 @@
         <w:rPr>
           <w:noProof/>
         </w:rPr>
-        <w:t>15</w:t>
+        <w:t>16</w:t>
       </w:r>
       <w:r>
         <w:fldChar w:fldCharType="end"/>
@@ -25144,6 +25344,7 @@
         <w:pStyle w:val="Heading3"/>
       </w:pPr>
       <w:r>
+        <w:lastRenderedPageBreak/>
         <w:t>Sơ đồ trình tự</w:t>
       </w:r>
     </w:p>
@@ -25151,6 +25352,52 @@
       <w:pPr>
         <w:keepNext/>
       </w:pPr>
+      <w:r>
+        <w:rPr>
+          <w:noProof/>
+        </w:rPr>
+        <w:drawing>
+          <wp:inline distT="0" distB="0" distL="0" distR="0" wp14:anchorId="2CE704A6" wp14:editId="1299EA7A">
+            <wp:extent cx="5760085" cy="2861945"/>
+            <wp:effectExtent l="0" t="0" r="0" b="0"/>
+            <wp:docPr id="55" name="Picture 55"/>
+            <wp:cNvGraphicFramePr>
+              <a:graphicFrameLocks xmlns:a="http://schemas.openxmlformats.org/drawingml/2006/main" noChangeAspect="1"/>
+            </wp:cNvGraphicFramePr>
+            <a:graphic xmlns:a="http://schemas.openxmlformats.org/drawingml/2006/main">
+              <a:graphicData uri="http://schemas.openxmlformats.org/drawingml/2006/picture">
+                <pic:pic xmlns:pic="http://schemas.openxmlformats.org/drawingml/2006/picture">
+                  <pic:nvPicPr>
+                    <pic:cNvPr id="55" name="Picture 55"/>
+                    <pic:cNvPicPr/>
+                  </pic:nvPicPr>
+                  <pic:blipFill>
+                    <a:blip r:embed="rId55">
+                      <a:extLst>
+                        <a:ext uri="{28A0092B-C50C-407E-A947-70E740481C1C}">
+                          <a14:useLocalDpi xmlns:a14="http://schemas.microsoft.com/office/drawing/2010/main" val="0"/>
+                        </a:ext>
+                      </a:extLst>
+                    </a:blip>
+                    <a:stretch>
+                      <a:fillRect/>
+                    </a:stretch>
+                  </pic:blipFill>
+                  <pic:spPr>
+                    <a:xfrm>
+                      <a:off x="0" y="0"/>
+                      <a:ext cx="5760085" cy="2861945"/>
+                    </a:xfrm>
+                    <a:prstGeom prst="rect">
+                      <a:avLst/>
+                    </a:prstGeom>
+                  </pic:spPr>
+                </pic:pic>
+              </a:graphicData>
+            </a:graphic>
+          </wp:inline>
+        </w:drawing>
+      </w:r>
     </w:p>
     <w:p>
       <w:pPr>
@@ -25193,7 +25440,7 @@
         <w:rPr>
           <w:noProof/>
         </w:rPr>
-        <w:t>16</w:t>
+        <w:t>17</w:t>
       </w:r>
       <w:r>
         <w:fldChar w:fldCharType="end"/>
@@ -25243,7 +25490,7 @@
                     <pic:cNvPicPr/>
                   </pic:nvPicPr>
                   <pic:blipFill>
-                    <a:blip r:embed="rId51"/>
+                    <a:blip r:embed="rId54"/>
                     <a:stretch>
                       <a:fillRect/>
                     </a:stretch>
@@ -25305,7 +25552,7 @@
         <w:rPr>
           <w:noProof/>
         </w:rPr>
-        <w:t>17</w:t>
+        <w:t>18</w:t>
       </w:r>
       <w:r>
         <w:fldChar w:fldCharType="end"/>
@@ -25368,7 +25615,7 @@
         <w:rPr>
           <w:noProof/>
         </w:rPr>
-        <w:t>18</w:t>
+        <w:t>19</w:t>
       </w:r>
       <w:r>
         <w:fldChar w:fldCharType="end"/>
@@ -25382,6 +25629,7 @@
         <w:pStyle w:val="Heading2"/>
       </w:pPr>
       <w:r>
+        <w:lastRenderedPageBreak/>
         <w:t>Gửi email danh sách ứng dụng ngừng hoạt động</w:t>
       </w:r>
     </w:p>
@@ -25418,7 +25666,7 @@
                     <pic:cNvPicPr/>
                   </pic:nvPicPr>
                   <pic:blipFill>
-                    <a:blip r:embed="rId52"/>
+                    <a:blip r:embed="rId56"/>
                     <a:stretch>
                       <a:fillRect/>
                     </a:stretch>
@@ -25480,7 +25728,7 @@
         <w:rPr>
           <w:noProof/>
         </w:rPr>
-        <w:t>19</w:t>
+        <w:t>20</w:t>
       </w:r>
       <w:r>
         <w:fldChar w:fldCharType="end"/>
@@ -25494,7 +25742,6 @@
         <w:pStyle w:val="Heading3"/>
       </w:pPr>
       <w:r>
-        <w:lastRenderedPageBreak/>
         <w:t>Sơ đồ trình tự</w:t>
       </w:r>
     </w:p>
@@ -25544,7 +25791,7 @@
         <w:rPr>
           <w:noProof/>
         </w:rPr>
-        <w:t>20</w:t>
+        <w:t>21</w:t>
       </w:r>
       <w:r>
         <w:fldChar w:fldCharType="end"/>
@@ -30211,7 +30458,7 @@
                     <pic:cNvPicPr/>
                   </pic:nvPicPr>
                   <pic:blipFill>
-                    <a:blip r:embed="rId53">
+                    <a:blip r:embed="rId57">
                       <a:extLst>
                         <a:ext uri="{28A0092B-C50C-407E-A947-70E740481C1C}">
                           <a14:useLocalDpi xmlns:a14="http://schemas.microsoft.com/office/drawing/2010/main" val="0"/>
@@ -32776,7 +33023,7 @@
       </w:r>
     </w:p>
     <w:sectPr>
-      <w:footerReference w:type="default" r:id="rId54"/>
+      <w:footerReference w:type="default" r:id="rId58"/>
       <w:pgSz w:w="11906" w:h="16838"/>
       <w:pgMar w:top="1134" w:right="1134" w:bottom="1134" w:left="1701" w:header="0" w:footer="720" w:gutter="0"/>
       <w:pgNumType w:start="1"/>

</xml_diff>

<commit_message>
Sua cac phan duoc danh dau mau do
</commit_message>
<xml_diff>
--- a/documents/implementations/khoa-luan-tot-nghiep.docx
+++ b/documents/implementations/khoa-luan-tot-nghiep.docx
@@ -131,15 +131,6 @@
         </w:rPr>
         <w:t>KHÓA LUẬN TỐT NGHIỆP</w:t>
       </w:r>
-      <w:r>
-        <w:rPr>
-          <w:b/>
-          <w:bCs/>
-          <w:sz w:val="60"/>
-          <w:szCs w:val="60"/>
-        </w:rPr>
-        <w:t>A</w:t>
-      </w:r>
     </w:p>
     <w:p>
       <w:pPr>
@@ -335,7 +326,19 @@
       </w:pPr>
       <w:r>
         <w:rPr/>
-        <w:t>Lời đầu tiên em xin phép gửi lời cảm ơn chân thành nhất tới toàn bộ các thầy cô giáo trong khoa Toán – Tin cũng như các thầy cô giảng dạy trong trường Đại học Thăng Long đã truyền đạt những kiến thức quý báu và bổ ích nhất cho em trong nhưng năm học vừa qua.</w:t>
+        <w:t xml:space="preserve">Lời đầu tiên em xin phép gửi lời cảm ơn chân thành nhất tới toàn bộ các thầy cô giáo trong khoa Toán – Tin cũng như các thầy cô giảng dạy trong trường Đại học Thăng Long đã truyền đạt những kiến thức quý báu và bổ ích nhất cho em </w:t>
+      </w:r>
+      <w:r>
+        <w:rPr>
+          <w:b/>
+          <w:bCs/>
+          <w:color w:val="FF0000"/>
+        </w:rPr>
+        <w:t>trong nhưng</w:t>
+      </w:r>
+      <w:r>
+        <w:rPr/>
+        <w:t xml:space="preserve"> năm học vừa qua.</w:t>
       </w:r>
     </w:p>
     <w:p>
@@ -606,7 +609,19 @@
       </w:pPr>
       <w:r>
         <w:rPr/>
-        <w:t>Nhận thấy được những lợi ích của công nghệ thông tin, các doanh nghiệp đã và đang áp dụng vào việc quản lý thông tin. Việc ứng dụng tin học vào quản lý các ứng dụng phần mền không phải là mới. Tuy nhiên, đối với Công ty TNHH Devmoba đòi hỏi cần có một hệ thống đáp ứng được yêu cầu quản lý trạng thái các ứng dụng đang hoạt động, ngừng hoạt động hay đang gặp lỗi cần khắc phục và có thể yêu cầu máy tính đã kết nối đến hệ thống thực thi script với mục đích cụ thể nào đó.</w:t>
+        <w:t xml:space="preserve">Nhận thấy được những lợi ích của công nghệ thông tin, các doanh nghiệp đã và đang áp dụng vào việc quản lý thông tin. Việc ứng dụng tin học vào quản lý các ứng dụng </w:t>
+      </w:r>
+      <w:r>
+        <w:rPr>
+          <w:b/>
+          <w:bCs/>
+          <w:color w:val="FF0000"/>
+        </w:rPr>
+        <w:t>phần mền</w:t>
+      </w:r>
+      <w:r>
+        <w:rPr/>
+        <w:t xml:space="preserve"> không phải là mới. Tuy nhiên, đối với Công ty TNHH Devmoba đòi hỏi cần có một hệ thống đáp ứng được yêu cầu quản lý trạng thái các ứng dụng đang hoạt động, ngừng hoạt động hay đang gặp lỗi cần khắc phục và có thể yêu cầu máy tính đã kết nối đến hệ thống thực thi script với mục đích cụ thể nào đó.</w:t>
       </w:r>
     </w:p>
     <w:p>
@@ -627,7 +642,23 @@
       </w:r>
       <w:r>
         <w:rPr/>
-        <w:t>” với các chức năng chính như: quản lý máy client, quản lý ứng dụng, gửi email thông báo</w:t>
+        <w:t xml:space="preserve">” </w:t>
+      </w:r>
+      <w:r>
+        <w:rPr>
+          <w:b/>
+          <w:bCs/>
+          <w:color w:val="FF0000"/>
+        </w:rPr>
+        <w:t>(Cần thống nhất với tên đề tài ở bìa)</w:t>
+      </w:r>
+      <w:r>
+        <w:rPr/>
+        <w:t xml:space="preserve"> </w:t>
+      </w:r>
+      <w:r>
+        <w:rPr/>
+        <w:t>với các chức năng chính như: quản lý máy client, quản lý ứng dụng, gửi email thông báo</w:t>
       </w:r>
       <w:r>
         <w:rPr>
@@ -9870,7 +9901,40 @@
                 <w:szCs w:val="22"/>
                 <w:lang w:val="en-US" w:eastAsia="en-US" w:bidi="ar-SA"/>
               </w:rPr>
-              <w:t>Là tập hợp các câu lệnh được bằng mã Javascript.</w:t>
+              <w:t xml:space="preserve">Là tập hợp các câu lệnh </w:t>
+            </w:r>
+            <w:r>
+              <w:rPr>
+                <w:rFonts w:eastAsia="Calibri" w:cs=""/>
+                <w:b/>
+                <w:bCs/>
+                <w:color w:val="FF0000"/>
+                <w:kern w:val="0"/>
+                <w:szCs w:val="22"/>
+                <w:lang w:val="en-US" w:eastAsia="en-US" w:bidi="ar-SA"/>
+              </w:rPr>
+              <w:t xml:space="preserve">được </w:t>
+            </w:r>
+            <w:r>
+              <w:rPr>
+                <w:rFonts w:eastAsia="Calibri" w:cs=""/>
+                <w:b/>
+                <w:bCs/>
+                <w:color w:val="FF0000"/>
+                <w:kern w:val="0"/>
+                <w:szCs w:val="22"/>
+                <w:lang w:val="en-US" w:eastAsia="en-US" w:bidi="ar-SA"/>
+              </w:rPr>
+              <w:t xml:space="preserve">(viết) </w:t>
+            </w:r>
+            <w:r>
+              <w:rPr>
+                <w:rFonts w:eastAsia="Calibri" w:cs=""/>
+                <w:kern w:val="0"/>
+                <w:szCs w:val="22"/>
+                <w:lang w:val="en-US" w:eastAsia="en-US" w:bidi="ar-SA"/>
+              </w:rPr>
+              <w:t>bằng mã Javascript.</w:t>
             </w:r>
           </w:p>
         </w:tc>
@@ -10067,7 +10131,19 @@
       </w:pPr>
       <w:r>
         <w:rPr/>
-        <w:t>Công ty TNHH Devmoba là một công ty phát triển ứng dụng di động. Hoạt động chính là quảng cáo ứng dụng trên thiết bị dị động với hai nền tảng iOS và Android. Hiện tại công ty đang sử dụng rất nhiều ứng dụng windows, mỗi ứng dụng phục vụ</w:t>
+        <w:t xml:space="preserve">Công ty TNHH Devmoba là một công ty phát triển ứng dụng di động. Hoạt động chính là quảng cáo ứng dụng trên thiết bị dị động với hai nền tảng iOS và Android. Hiện tại công ty đang sử dụng rất nhiều ứng dụng </w:t>
+      </w:r>
+      <w:r>
+        <w:rPr>
+          <w:b/>
+          <w:bCs/>
+          <w:color w:val="FF0000"/>
+        </w:rPr>
+        <w:t>trên hệ điều hành windows</w:t>
+      </w:r>
+      <w:r>
+        <w:rPr/>
+        <w:t>, mỗi ứng dụng phục vụ</w:t>
       </w:r>
       <w:r>
         <w:rPr>
@@ -10311,6 +10387,25 @@
       <w:r>
         <w:rPr/>
         <w:t>Quản lý script:</w:t>
+      </w:r>
+      <w:r>
+        <w:rPr>
+          <w:b/>
+          <w:bCs/>
+          <w:sz w:val="28"/>
+          <w:szCs w:val="24"/>
+        </w:rPr>
+        <w:t xml:space="preserve"> </w:t>
+      </w:r>
+      <w:r>
+        <w:rPr>
+          <w:b/>
+          <w:bCs/>
+          <w:color w:val="FF0000"/>
+          <w:sz w:val="28"/>
+          <w:szCs w:val="24"/>
+        </w:rPr>
+        <w:t>(Thêm phần định nghĩa script là gì cùng chức năng của nó bên trong hệ thống để người đọc hiểu hơn)</w:t>
       </w:r>
     </w:p>
     <w:p>
@@ -10702,7 +10797,31 @@
       </w:pPr>
       <w:r>
         <w:rPr/>
-        <w:t>Ứng dụng biên dịch: Là một ứng dụng được cài đặt trên máy client. Nó có khả năng giữa kết nối liên tục với hệ thống kiểm soát trạng thái, gửi và nhận thông điệp qua lại với hệ thống. Nhiệm vụ chính của ứng dụng này là thực thi các script gửi từ hệ thống sau đó trả về kết quả. Ứng dung biên dịch phải gửi thông tin của máy client theo thời gian thực đến hệ thống.</w:t>
+        <w:t xml:space="preserve">Ứng dụng biên dịch: Là một ứng dụng được cài đặt trên máy client. Nó có </w:t>
+      </w:r>
+      <w:r>
+        <w:rPr>
+          <w:b/>
+          <w:bCs/>
+          <w:color w:val="FF0000"/>
+        </w:rPr>
+        <w:t>khả năng giữa kết nối liên tục</w:t>
+      </w:r>
+      <w:r>
+        <w:rPr/>
+        <w:t xml:space="preserve"> với hệ thống kiểm soát trạng thái, gửi và nhận thông điệp qua lại với hệ thống. Nhiệm vụ chính của ứng dụng này là thực thi các script gửi từ hệ thống sau đó trả về kết quả. </w:t>
+      </w:r>
+      <w:r>
+        <w:rPr>
+          <w:b/>
+          <w:bCs/>
+          <w:color w:val="FF0000"/>
+        </w:rPr>
+        <w:t>Ứng dung</w:t>
+      </w:r>
+      <w:r>
+        <w:rPr/>
+        <w:t xml:space="preserve"> biên dịch phải gửi thông tin của máy client theo thời gian thực đến hệ thống.</w:t>
       </w:r>
     </w:p>
     <w:p>
@@ -10716,7 +10835,19 @@
       </w:pPr>
       <w:r>
         <w:rPr/>
-        <w:t>Ứng dụng: có thể hiểu là các ứng dụng được cài đặt và chạy trên máy client. Nó sẽ định kì gửi request câp nhật đến hệ thống theo một thời gian nhất định. Thông tin của ứng dụng được hệ thống lưu trữ.</w:t>
+        <w:t xml:space="preserve">Ứng dụng: có thể hiểu là các ứng dụng được cài đặt và chạy trên máy client. Nó sẽ định kì gửi request </w:t>
+      </w:r>
+      <w:r>
+        <w:rPr>
+          <w:b/>
+          <w:bCs/>
+          <w:color w:val="FF0000"/>
+        </w:rPr>
+        <w:t>câp nhật</w:t>
+      </w:r>
+      <w:r>
+        <w:rPr/>
+        <w:t xml:space="preserve"> đến hệ thống theo một thời gian nhất định. Thông tin của ứng dụng được hệ thống lưu trữ.</w:t>
       </w:r>
     </w:p>
     <w:p>
@@ -10765,7 +10896,35 @@
       </w:r>
       <w:r>
         <w:rPr/>
-        <w:t>: Hệ thống kiểm soát trạng thái cho phép người dùng thực hiện các thao tác quản lý với máy client bao gồm: Xem danh sách máy client, tìm kiếm trên danh sách, xóa một máy client.</w:t>
+        <w:t xml:space="preserve">: Hệ thống kiểm soát trạng thái cho phép người dùng thực hiện các </w:t>
+      </w:r>
+      <w:r>
+        <w:rPr>
+          <w:b/>
+          <w:bCs/>
+          <w:color w:val="FF0000"/>
+        </w:rPr>
+        <w:t xml:space="preserve">thao tác quản lý với </w:t>
+      </w:r>
+      <w:r>
+        <w:rPr>
+          <w:b/>
+          <w:bCs/>
+          <w:color w:val="FF0000"/>
+        </w:rPr>
+        <w:t>(bỏ từ với đi)</w:t>
+      </w:r>
+      <w:r>
+        <w:rPr>
+          <w:b/>
+          <w:bCs/>
+          <w:color w:val="FF0000"/>
+        </w:rPr>
+        <w:t xml:space="preserve"> máy client</w:t>
+      </w:r>
+      <w:r>
+        <w:rPr/>
+        <w:t xml:space="preserve"> bao gồm: Xem danh sách máy client, tìm kiếm trên danh sách, xóa một máy client.</w:t>
       </w:r>
     </w:p>
     <w:p>
@@ -10786,7 +10945,35 @@
       </w:r>
       <w:r>
         <w:rPr/>
-        <w:t xml:space="preserve">: Hệ thống kiểm soát trạng thái cho phép người dùng thực hiện các thao tác quản lý với script bao gồm: Xem danh sách script, tìm kiếm trên danh sách, thêm mới, cập nhật, xóa một script. </w:t>
+        <w:t xml:space="preserve">: Hệ thống kiểm soát trạng thái cho phép người dùng thực hiện các </w:t>
+      </w:r>
+      <w:r>
+        <w:rPr>
+          <w:b/>
+          <w:bCs/>
+          <w:color w:val="FF0000"/>
+        </w:rPr>
+        <w:t xml:space="preserve">thao tác quản lý với </w:t>
+      </w:r>
+      <w:r>
+        <w:rPr>
+          <w:b/>
+          <w:bCs/>
+          <w:color w:val="FF0000"/>
+        </w:rPr>
+        <w:t xml:space="preserve">(bỏ từ với đi) </w:t>
+      </w:r>
+      <w:r>
+        <w:rPr>
+          <w:b/>
+          <w:bCs/>
+          <w:color w:val="FF0000"/>
+        </w:rPr>
+        <w:t>script</w:t>
+      </w:r>
+      <w:r>
+        <w:rPr/>
+        <w:t xml:space="preserve"> bao gồm: Xem danh sách script, tìm kiếm trên danh sách, thêm mới, cập nhật, xóa một script. </w:t>
       </w:r>
     </w:p>
     <w:p>
@@ -11072,7 +11259,123 @@
       </w:pPr>
       <w:r>
         <w:rPr/>
-        <w:t>Microsoft SQL Server là hệ thống quản lý cơ sở dữ liệu quan hệ được phát triển bởi Microsoft. Microsoft SQL Server là một hệ quản trị cơ sở dữ liệu rất phổ biến trên thế giới, nó là nơi chứa dữ liệu cho nhiều phần mềm doanh nghiệp lớn, nhiều website cũng như hệ thống sản xuất. Microsoft SQL server rất dễ sử dụng. MSSQL đi kèm với các công cụ tuyệt vời mà sẽ giúp lập trình viên tiết kiệm rất nhiều thời gian trong các lĩnh việc sửa chữa và năng cấp. Với Microsoft SQL server, việc thiết lập gần như mọi thứ, từ cài đặt trên máy ảo đến việc viết và chỉnh sửa truy vấn là vô cùng dễ dàng với MSSQL. Đặc biệt là so với các sản phẩm SQL khác. Nếu có vấn đề trong bất kỳ giai đoạn phát triển nào, sẽ có rất nhiều hỗ trợ trực tuyến và tài liệu bổ sung ngoài hỗ trợ sản phẩm trực tiếp, trong khi các tùy chọn hỗ trợ cho các sản phẩm SQL khác không gần như mạnh mẽ.</w:t>
+        <w:t>Microsoft SQL Server</w:t>
+      </w:r>
+      <w:r>
+        <w:rPr>
+          <w:b/>
+          <w:bCs/>
+          <w:color w:val="FF0000"/>
+        </w:rPr>
+        <w:t xml:space="preserve"> </w:t>
+      </w:r>
+      <w:r>
+        <w:rPr>
+          <w:b/>
+          <w:bCs/>
+          <w:color w:val="FF0000"/>
+        </w:rPr>
+        <w:t>(</w:t>
+      </w:r>
+      <w:r>
+        <w:rPr>
+          <w:b/>
+          <w:bCs/>
+          <w:color w:val="FF0000"/>
+        </w:rPr>
+        <w:t>MSSQL</w:t>
+      </w:r>
+      <w:r>
+        <w:rPr>
+          <w:b/>
+          <w:bCs/>
+          <w:color w:val="FF0000"/>
+        </w:rPr>
+        <w:t>)</w:t>
+      </w:r>
+      <w:r>
+        <w:rPr/>
+        <w:t xml:space="preserve"> </w:t>
+      </w:r>
+      <w:r>
+        <w:rPr/>
+        <w:t xml:space="preserve">là hệ thống quản lý cơ sở dữ liệu quan hệ được phát triển bởi Microsoft. </w:t>
+      </w:r>
+      <w:r>
+        <w:rPr>
+          <w:b/>
+          <w:bCs/>
+          <w:color w:val="FF0000"/>
+        </w:rPr>
+        <w:t>MSSQL</w:t>
+      </w:r>
+      <w:r>
+        <w:rPr/>
+        <w:t xml:space="preserve"> là một hệ quản trị cơ sở dữ liệu rất phổ biến trên thế giới, nó là nơi chứa dữ liệu cho nhiều phần mềm doanh nghiệp lớn, nhiều website cũng như hệ thống sản xuất. </w:t>
+      </w:r>
+      <w:r>
+        <w:rPr>
+          <w:b/>
+          <w:bCs/>
+          <w:color w:val="FF0000"/>
+        </w:rPr>
+        <w:t>MSSQL</w:t>
+      </w:r>
+      <w:r>
+        <w:rPr/>
+        <w:t xml:space="preserve"> rất dễ sử dụng. MSSQL đi kèm với các công cụ tuyệt vời mà sẽ giúp lập trình viên tiết kiệm rất nhiều thời gian trong các lĩnh việc sửa chữa và năng cấp. Với </w:t>
+      </w:r>
+      <w:r>
+        <w:rPr>
+          <w:b/>
+          <w:bCs/>
+          <w:color w:val="FF0000"/>
+        </w:rPr>
+        <w:t>MSSQL</w:t>
+      </w:r>
+      <w:r>
+        <w:rPr/>
+        <w:t xml:space="preserve">, việc thiết lập gần như mọi thứ, từ cài đặt trên máy ảo đến việc viết và chỉnh sửa truy vấn là vô cùng dễ dàng với MSSQL. Đặc biệt là so với </w:t>
+      </w:r>
+      <w:r>
+        <w:rPr>
+          <w:b/>
+          <w:bCs/>
+          <w:color w:val="FF0000"/>
+        </w:rPr>
+        <w:t xml:space="preserve">các sản phẩm SQL </w:t>
+      </w:r>
+      <w:r>
+        <w:rPr>
+          <w:b/>
+          <w:bCs/>
+          <w:color w:val="FF0000"/>
+        </w:rPr>
+        <w:t>(thay bằng các hệ quản trị CSDL khác)</w:t>
+      </w:r>
+      <w:r>
+        <w:rPr/>
+        <w:t xml:space="preserve"> khác. Nếu có vấn đề trong bất kỳ giai đoạn phát triển nào, sẽ có rất nhiều hỗ trợ trực tuyến và tài liệu bổ sung ngoài hỗ trợ sản phẩm trực tiếp, trong khi các tùy chọn hỗ trợ cho các </w:t>
+      </w:r>
+      <w:r>
+        <w:rPr>
+          <w:b/>
+          <w:bCs/>
+          <w:color w:val="FF0000"/>
+        </w:rPr>
+        <w:t xml:space="preserve">sản phẩm SQL  khác </w:t>
+      </w:r>
+      <w:r>
+        <w:rPr>
+          <w:b/>
+          <w:bCs/>
+          <w:color w:val="FF0000"/>
+        </w:rPr>
+        <w:t xml:space="preserve">(thay bằng các hệ quản trị CSDL khác) </w:t>
+      </w:r>
+      <w:r>
+        <w:rPr/>
+        <w:t>không gần như mạnh mẽ.</w:t>
       </w:r>
     </w:p>
     <w:p>
@@ -11114,7 +11417,19 @@
       </w:pPr>
       <w:r>
         <w:rPr/>
-        <w:t>Nếu không sử dụng ORM Framwork như Entity Framework hoặc EF Core, chung ta phải viết lại nhiều mã truy cập dữ liệu để thực hiện các hoạt động CRUD (create -  read – update - delete). ORM có thể thực hiện hết điều trên và tiết kiệm rất nhiều thời gian.</w:t>
+        <w:t xml:space="preserve">Nếu không sử dụng ORM Framwork như Entity Framework hoặc EF Core, </w:t>
+      </w:r>
+      <w:r>
+        <w:rPr>
+          <w:b/>
+          <w:bCs/>
+          <w:color w:val="FF0000"/>
+        </w:rPr>
+        <w:t>chung ta</w:t>
+      </w:r>
+      <w:r>
+        <w:rPr/>
+        <w:t xml:space="preserve"> phải viết lại nhiều mã truy cập dữ liệu để thực hiện các hoạt động CRUD (create -  read – update - delete). ORM có thể thực hiện hết điều trên và tiết kiệm rất nhiều thời gian.</w:t>
       </w:r>
     </w:p>
     <w:p>
@@ -11495,7 +11810,7 @@
       </w:r>
       <w:r>
         <w:rPr/>
-        <w:t>1</w:t>
+        <w:t>2</w:t>
       </w:r>
       <w:r>
         <w:rPr/>
@@ -12163,7 +12478,7 @@
       </w:r>
       <w:r>
         <w:rPr/>
-        <w:t>2</w:t>
+        <w:t>3</w:t>
       </w:r>
       <w:r>
         <w:rPr/>
@@ -12856,7 +13171,31 @@
       </w:pPr>
       <w:r>
         <w:rPr/>
-        <w:t>ClearScript hỗ trợ V8 – JavaScript Engine. Không giống như các công cụ Windows Script, V8 không có mỗi quan hệ luồng và phụ hợp với script không đồng bộ phía server. V8 sẽ biên dịch và thực thi mã nguồn JavaScript, xử lý cấp phát bộ nhớ cho đối tượng, và loại bỏ đối tượng không còn cần đến. V8 cung cấp tất cả các kiểu dữ liệu, toán tử, đối tượng và hàm được chỉ định trong tiêu chuẩn ECMA.</w:t>
+        <w:t xml:space="preserve">ClearScript hỗ trợ V8 – JavaScript Engine. Không giống như các công cụ Windows Script, V8 không có </w:t>
+      </w:r>
+      <w:r>
+        <w:rPr>
+          <w:b/>
+          <w:bCs/>
+          <w:color w:val="FF0000"/>
+        </w:rPr>
+        <w:t>mỗi quan hệ</w:t>
+      </w:r>
+      <w:r>
+        <w:rPr/>
+        <w:t xml:space="preserve"> luồng và </w:t>
+      </w:r>
+      <w:r>
+        <w:rPr>
+          <w:b/>
+          <w:bCs/>
+          <w:color w:val="FF0000"/>
+        </w:rPr>
+        <w:t>phụ hợp</w:t>
+      </w:r>
+      <w:r>
+        <w:rPr/>
+        <w:t xml:space="preserve"> với script không đồng bộ phía server. V8 sẽ biên dịch và thực thi mã nguồn JavaScript, xử lý cấp phát bộ nhớ cho đối tượng, và loại bỏ đối tượng không còn cần đến. V8 cung cấp tất cả các kiểu dữ liệu, toán tử, đối tượng và hàm được chỉ định trong tiêu chuẩn ECMA.</w:t>
       </w:r>
     </w:p>
     <w:p>
@@ -12991,7 +13330,7 @@
       </w:r>
       <w:r>
         <w:rPr/>
-        <w:t>3</w:t>
+        <w:t>4</w:t>
       </w:r>
       <w:r>
         <w:rPr/>
@@ -13148,7 +13487,19 @@
       </w:pPr>
       <w:r>
         <w:rPr/>
-        <w:t>Sự cộng tác đầy sáng tạo giữu nhóm nhà phát triển và các domain expert (chuyên gia nghiệp vụ) tạo nên tiếng nói chung để xác định và giải quyết hiệu quả các vấn đề.</w:t>
+        <w:t xml:space="preserve">Sự cộng tác đầy sáng tạo </w:t>
+      </w:r>
+      <w:r>
+        <w:rPr>
+          <w:b/>
+          <w:bCs/>
+          <w:color w:val="FF0000"/>
+        </w:rPr>
+        <w:t>giữu nhóm</w:t>
+      </w:r>
+      <w:r>
+        <w:rPr/>
+        <w:t xml:space="preserve"> nhà phát triển và các domain expert (chuyên gia nghiệp vụ) tạo nên tiếng nói chung để xác định và giải quyết hiệu quả các vấn đề.</w:t>
       </w:r>
     </w:p>
     <w:p>
@@ -13158,7 +13509,19 @@
       </w:pPr>
       <w:r>
         <w:rPr/>
-        <w:t>DDD tập trung vào khái niệm domain (nghiệp vụ) và bóc tách bài toán dựa trên các domain đó. DDD giúp giải quyết vấn đề xây dựng các hệ thống phức tạp. Mô hình này nhà phát triển và chuyên gia nghiệp vụ phải hiểu chính xác các yêu cầu từ trước. Sau đó, họ xác định các hành vi, hiểu các quy tắc, áp dụng các nguyên tác và business login. Tiếp theo, các nhà phát triển sẽ triển khai chúng trong các lớp (Application Layer, Domain Layer, Infrastructure Layer,…).</w:t>
+        <w:t xml:space="preserve">DDD tập trung vào khái niệm domain (nghiệp vụ) và bóc tách bài toán dựa trên các domain đó. DDD giúp giải quyết vấn đề xây dựng các hệ thống phức tạp. Mô hình này nhà phát triển và chuyên gia nghiệp vụ phải hiểu chính xác các yêu cầu từ trước. Sau đó, họ xác định các hành vi, hiểu các quy tắc, áp dụng các </w:t>
+      </w:r>
+      <w:r>
+        <w:rPr>
+          <w:b/>
+          <w:bCs/>
+          <w:color w:val="FF0000"/>
+        </w:rPr>
+        <w:t>nguyên tác</w:t>
+      </w:r>
+      <w:r>
+        <w:rPr/>
+        <w:t xml:space="preserve"> và business login. Tiếp theo, các nhà phát triển sẽ triển khai chúng trong các lớp (Application Layer, Domain Layer, Infrastructure Layer,…).</w:t>
       </w:r>
     </w:p>
     <w:p>
@@ -13196,7 +13559,39 @@
       </w:pPr>
       <w:r>
         <w:rPr/>
-        <w:t>Hệ thống được xây dựng theo hướng nghiệp vụ, nó sẽ linh hoạt hơn để thay đổi vì các yêu cầu chức năng phụ hợp với cách tự nhiên.</w:t>
+        <w:t xml:space="preserve">Hệ thống được xây dựng theo hướng nghiệp vụ, nó sẽ linh hoạt hơn để thay đổi vì các yêu cầu chức năng </w:t>
+      </w:r>
+      <w:r>
+        <w:rPr>
+          <w:b/>
+          <w:bCs/>
+          <w:color w:val="FF0000"/>
+        </w:rPr>
+        <w:t>phụ hợp</w:t>
+      </w:r>
+      <w:r>
+        <w:rPr/>
+        <w:t xml:space="preserve"> </w:t>
+      </w:r>
+      <w:r>
+        <w:rPr>
+          <w:b/>
+          <w:bCs/>
+          <w:color w:val="FF0000"/>
+        </w:rPr>
+        <w:t xml:space="preserve">với </w:t>
+      </w:r>
+      <w:r>
+        <w:rPr>
+          <w:b/>
+          <w:bCs/>
+          <w:color w:val="FF0000"/>
+        </w:rPr>
+        <w:t xml:space="preserve">(thay với bằng theo) </w:t>
+      </w:r>
+      <w:r>
+        <w:rPr/>
+        <w:t>cách tự nhiên.</w:t>
       </w:r>
     </w:p>
     <w:p>
@@ -13224,7 +13619,19 @@
       </w:pPr>
       <w:r>
         <w:rPr/>
-        <w:t>Nâng cấp mở rộng các chức năng một cách linh hoạt không ảnh hưởng đang kể tới tổng thể hệ thống.</w:t>
+        <w:t xml:space="preserve">Nâng cấp mở rộng các chức năng một cách linh hoạt không ảnh hưởng </w:t>
+      </w:r>
+      <w:r>
+        <w:rPr>
+          <w:b/>
+          <w:bCs/>
+          <w:color w:val="FF0000"/>
+        </w:rPr>
+        <w:t>đang kể</w:t>
+      </w:r>
+      <w:r>
+        <w:rPr/>
+        <w:t xml:space="preserve"> tới tổng thể hệ thống.</w:t>
       </w:r>
     </w:p>
     <w:p>
@@ -13238,7 +13645,19 @@
       </w:pPr>
       <w:r>
         <w:rPr/>
-        <w:t>DDD chia rõ ràng các chức năng giữa các layer mang lại khả năng viết code chuẩn rõ ràng và đáng tin cậy hơn. Ngoài ra, có thể dễ dàng tìm kiếm code, hạn chế trung lặp và giảm chi phí bảo trì.</w:t>
+        <w:t xml:space="preserve">DDD chia rõ ràng các chức năng giữa các layer mang lại khả năng viết code chuẩn rõ ràng và đáng tin cậy hơn. Ngoài ra, có thể dễ dàng tìm kiếm code, hạn chế </w:t>
+      </w:r>
+      <w:r>
+        <w:rPr>
+          <w:b/>
+          <w:bCs/>
+          <w:color w:val="FF0000"/>
+        </w:rPr>
+        <w:t>trung lặp</w:t>
+      </w:r>
+      <w:r>
+        <w:rPr/>
+        <w:t xml:space="preserve"> và giảm chi phí bảo trì.</w:t>
       </w:r>
     </w:p>
     <w:p>
@@ -13281,7 +13700,19 @@
       </w:pPr>
       <w:r>
         <w:rPr/>
-        <w:t>Chi phí phát triển tương đối cao không phụ hợp cho các dự án ngắn hạn hoặc dự án không có nghiệp phức tạp cao.</w:t>
+        <w:t xml:space="preserve">Chi phí phát triển tương đối cao không </w:t>
+      </w:r>
+      <w:r>
+        <w:rPr>
+          <w:b/>
+          <w:bCs/>
+          <w:color w:val="FF0000"/>
+        </w:rPr>
+        <w:t>phụ hợp</w:t>
+      </w:r>
+      <w:r>
+        <w:rPr/>
+        <w:t xml:space="preserve"> cho các dự án ngắn hạn hoặc dự án không có nghiệp phức tạp cao.</w:t>
       </w:r>
     </w:p>
     <w:p>
@@ -13415,7 +13846,7 @@
       </w:r>
       <w:r>
         <w:rPr/>
-        <w:t>4</w:t>
+        <w:t>5</w:t>
       </w:r>
       <w:r>
         <w:rPr/>
@@ -13487,7 +13918,19 @@
       </w:r>
       <w:r>
         <w:rPr/>
-        <w:t>: Bao gồm các business object và các quy tác nghiệp vụ chính. Domain Layer còn là trung tâm của ứng dụng.</w:t>
+        <w:t xml:space="preserve">: Bao gồm các business object và các </w:t>
+      </w:r>
+      <w:r>
+        <w:rPr>
+          <w:b/>
+          <w:bCs/>
+          <w:color w:val="FF0000"/>
+        </w:rPr>
+        <w:t>quy tác</w:t>
+      </w:r>
+      <w:r>
+        <w:rPr/>
+        <w:t xml:space="preserve"> nghiệp vụ chính. Domain Layer còn là trung tâm của ứng dụng.</w:t>
       </w:r>
     </w:p>
     <w:p>
@@ -13643,7 +14086,7 @@
       </w:r>
       <w:r>
         <w:rPr/>
-        <w:t>5</w:t>
+        <w:t>6</w:t>
       </w:r>
       <w:r>
         <w:rPr/>
@@ -13680,7 +14123,19 @@
       </w:pPr>
       <w:r>
         <w:rPr/>
-        <w:t>Controller sẽ xử lý requet, sau đó inject application service interface và gọi các phương thức của service tướng ứng với request và trả về DTO.</w:t>
+        <w:t xml:space="preserve">Controller sẽ xử lý </w:t>
+      </w:r>
+      <w:r>
+        <w:rPr>
+          <w:b/>
+          <w:bCs/>
+          <w:color w:val="FF0000"/>
+        </w:rPr>
+        <w:t>requet</w:t>
+      </w:r>
+      <w:r>
+        <w:rPr/>
+        <w:t>, sau đó inject application service interface và gọi các phương thức của service tướng ứng với request và trả về DTO.</w:t>
       </w:r>
     </w:p>
     <w:p>
@@ -13910,7 +14365,7 @@
       </w:r>
       <w:r>
         <w:rPr/>
-        <w:t>6</w:t>
+        <w:t>7</w:t>
       </w:r>
       <w:r>
         <w:rPr/>
@@ -14075,7 +14530,19 @@
       </w:pPr>
       <w:r>
         <w:rPr/>
-        <w:t>Entity DTO là một đối tượng đơn giản không chứa bất kì business login nào, nó chỉ sử dụng để chuyển dữ liệu giữa Application Layer và Presentation Layer. Mục đích để giảm bớt lượng thông tin không cần thiết phải chuyển đi và cũng tăng độ bảo mật.</w:t>
+        <w:t xml:space="preserve">Entity DTO là một đối tượng đơn giản không chứa bất kì </w:t>
+      </w:r>
+      <w:r>
+        <w:rPr>
+          <w:b/>
+          <w:bCs/>
+          <w:color w:val="FF0000"/>
+        </w:rPr>
+        <w:t>business</w:t>
+      </w:r>
+      <w:r>
+        <w:rPr/>
+        <w:t xml:space="preserve"> login nào, nó chỉ sử dụng để chuyển dữ liệu giữa Application Layer và Presentation Layer. Mục đích để giảm bớt lượng thông tin không cần thiết phải chuyển đi và cũng tăng độ bảo mật.</w:t>
       </w:r>
     </w:p>
     <w:p>
@@ -15598,7 +16065,7 @@
             </w:r>
             <w:r>
               <w:rPr/>
-              <w:t>1</w:t>
+              <w:t>8</w:t>
             </w:r>
             <w:r>
               <w:rPr/>
@@ -17171,7 +17638,7 @@
             </w:r>
             <w:r>
               <w:rPr/>
-              <w:t>2</w:t>
+              <w:t>9</w:t>
             </w:r>
             <w:r>
               <w:rPr/>
@@ -17297,7 +17764,7 @@
             </w:r>
             <w:r>
               <w:rPr/>
-              <w:t>3</w:t>
+              <w:t>10</w:t>
             </w:r>
             <w:r>
               <w:rPr/>
@@ -17423,7 +17890,7 @@
             </w:r>
             <w:r>
               <w:rPr/>
-              <w:t>4</w:t>
+              <w:t>11</w:t>
             </w:r>
             <w:r>
               <w:rPr/>
@@ -17547,7 +18014,7 @@
             </w:r>
             <w:r>
               <w:rPr/>
-              <w:t>5</w:t>
+              <w:t>12</w:t>
             </w:r>
             <w:r>
               <w:rPr/>
@@ -19030,7 +19497,7 @@
             </w:r>
             <w:r>
               <w:rPr/>
-              <w:t>6</w:t>
+              <w:t>13</w:t>
             </w:r>
             <w:r>
               <w:rPr/>
@@ -21754,7 +22221,7 @@
             </w:r>
             <w:r>
               <w:rPr/>
-              <w:t>7</w:t>
+              <w:t>14</w:t>
             </w:r>
             <w:r>
               <w:rPr/>
@@ -24399,7 +24866,7 @@
             </w:r>
             <w:r>
               <w:rPr/>
-              <w:t>8</w:t>
+              <w:t>15</w:t>
             </w:r>
             <w:r>
               <w:rPr/>
@@ -24526,7 +24993,7 @@
             </w:r>
             <w:r>
               <w:rPr/>
-              <w:t>9</w:t>
+              <w:t>16</w:t>
             </w:r>
             <w:r>
               <w:rPr/>
@@ -24654,7 +25121,7 @@
             </w:r>
             <w:r>
               <w:rPr/>
-              <w:t>10</w:t>
+              <w:t>17</w:t>
             </w:r>
             <w:r>
               <w:rPr/>
@@ -26430,7 +26897,7 @@
             </w:r>
             <w:r>
               <w:rPr/>
-              <w:t>11</w:t>
+              <w:t>18</w:t>
             </w:r>
             <w:r>
               <w:rPr/>
@@ -26597,7 +27064,7 @@
             </w:r>
             <w:r>
               <w:rPr/>
-              <w:t>12</w:t>
+              <w:t>19</w:t>
             </w:r>
             <w:r>
               <w:rPr/>
@@ -26764,7 +27231,7 @@
             </w:r>
             <w:r>
               <w:rPr/>
-              <w:t>13</w:t>
+              <w:t>20</w:t>
             </w:r>
             <w:r>
               <w:rPr/>
@@ -26891,7 +27358,7 @@
             </w:r>
             <w:r>
               <w:rPr/>
-              <w:t>14</w:t>
+              <w:t>21</w:t>
             </w:r>
             <w:r>
               <w:rPr/>
@@ -27875,7 +28342,7 @@
             </w:r>
             <w:r>
               <w:rPr/>
-              <w:t>15</w:t>
+              <w:t>22</w:t>
             </w:r>
             <w:r>
               <w:rPr/>
@@ -28003,7 +28470,7 @@
             </w:r>
             <w:r>
               <w:rPr/>
-              <w:t>16</w:t>
+              <w:t>23</w:t>
             </w:r>
             <w:r>
               <w:rPr/>
@@ -29997,7 +30464,7 @@
             </w:r>
             <w:r>
               <w:rPr/>
-              <w:t>17</w:t>
+              <w:t>24</w:t>
             </w:r>
             <w:r>
               <w:rPr/>
@@ -31050,7 +31517,7 @@
             </w:r>
             <w:r>
               <w:rPr/>
-              <w:t>18</w:t>
+              <w:t>25</w:t>
             </w:r>
             <w:r>
               <w:rPr/>
@@ -32104,7 +32571,7 @@
             </w:r>
             <w:r>
               <w:rPr/>
-              <w:t>19</w:t>
+              <w:t>26</w:t>
             </w:r>
             <w:r>
               <w:rPr/>
@@ -33317,7 +33784,7 @@
       </w:r>
       <w:r>
         <w:rPr/>
-        <w:t>1</w:t>
+        <w:t>27</w:t>
       </w:r>
       <w:r>
         <w:rPr/>
@@ -33441,7 +33908,7 @@
       </w:r>
       <w:r>
         <w:rPr/>
-        <w:t>2</w:t>
+        <w:t>28</w:t>
       </w:r>
       <w:r>
         <w:rPr/>
@@ -33578,7 +34045,7 @@
       </w:r>
       <w:r>
         <w:rPr/>
-        <w:t>3</w:t>
+        <w:t>29</w:t>
       </w:r>
       <w:r>
         <w:rPr/>
@@ -33702,7 +34169,7 @@
       </w:r>
       <w:r>
         <w:rPr/>
-        <w:t>4</w:t>
+        <w:t>30</w:t>
       </w:r>
       <w:r>
         <w:rPr/>
@@ -33814,7 +34281,7 @@
       </w:r>
       <w:r>
         <w:rPr/>
-        <w:t>5</w:t>
+        <w:t>31</w:t>
       </w:r>
       <w:r>
         <w:rPr/>
@@ -33926,7 +34393,7 @@
       </w:r>
       <w:r>
         <w:rPr/>
-        <w:t>6</w:t>
+        <w:t>32</w:t>
       </w:r>
       <w:r>
         <w:rPr/>
@@ -34062,7 +34529,7 @@
       </w:r>
       <w:r>
         <w:rPr/>
-        <w:t>7</w:t>
+        <w:t>33</w:t>
       </w:r>
       <w:r>
         <w:rPr/>
@@ -34190,7 +34657,7 @@
       </w:r>
       <w:r>
         <w:rPr/>
-        <w:t>8</w:t>
+        <w:t>34</w:t>
       </w:r>
       <w:r>
         <w:rPr/>
@@ -34327,7 +34794,7 @@
       </w:r>
       <w:r>
         <w:rPr/>
-        <w:t>9</w:t>
+        <w:t>35</w:t>
       </w:r>
       <w:r>
         <w:rPr/>
@@ -34451,7 +34918,7 @@
       </w:r>
       <w:r>
         <w:rPr/>
-        <w:t>10</w:t>
+        <w:t>36</w:t>
       </w:r>
       <w:r>
         <w:rPr/>
@@ -34588,7 +35055,7 @@
       </w:r>
       <w:r>
         <w:rPr/>
-        <w:t>11</w:t>
+        <w:t>37</w:t>
       </w:r>
       <w:r>
         <w:rPr/>
@@ -34712,7 +35179,7 @@
       </w:r>
       <w:r>
         <w:rPr/>
-        <w:t>12</w:t>
+        <w:t>38</w:t>
       </w:r>
       <w:r>
         <w:rPr/>
@@ -34824,7 +35291,7 @@
       </w:r>
       <w:r>
         <w:rPr/>
-        <w:t>13</w:t>
+        <w:t>39</w:t>
       </w:r>
       <w:r>
         <w:rPr/>
@@ -34970,7 +35437,7 @@
       </w:r>
       <w:r>
         <w:rPr/>
-        <w:t>14</w:t>
+        <w:t>40</w:t>
       </w:r>
       <w:r>
         <w:rPr/>
@@ -35057,7 +35524,7 @@
       </w:r>
       <w:r>
         <w:rPr/>
-        <w:t>15</w:t>
+        <w:t>41</w:t>
       </w:r>
       <w:r>
         <w:rPr/>
@@ -35194,7 +35661,7 @@
       </w:r>
       <w:r>
         <w:rPr/>
-        <w:t>16</w:t>
+        <w:t>42</w:t>
       </w:r>
       <w:r>
         <w:rPr/>
@@ -35318,7 +35785,7 @@
       </w:r>
       <w:r>
         <w:rPr/>
-        <w:t>17</w:t>
+        <w:t>43</w:t>
       </w:r>
       <w:r>
         <w:rPr/>
@@ -35455,7 +35922,7 @@
       </w:r>
       <w:r>
         <w:rPr/>
-        <w:t>18</w:t>
+        <w:t>44</w:t>
       </w:r>
       <w:r>
         <w:rPr/>
@@ -35579,7 +36046,7 @@
       </w:r>
       <w:r>
         <w:rPr/>
-        <w:t>19</w:t>
+        <w:t>45</w:t>
       </w:r>
       <w:r>
         <w:rPr/>
@@ -35716,7 +36183,7 @@
       </w:r>
       <w:r>
         <w:rPr/>
-        <w:t>20</w:t>
+        <w:t>46</w:t>
       </w:r>
       <w:r>
         <w:rPr/>
@@ -35840,7 +36307,7 @@
       </w:r>
       <w:r>
         <w:rPr/>
-        <w:t>21</w:t>
+        <w:t>47</w:t>
       </w:r>
       <w:r>
         <w:rPr/>
@@ -42605,7 +43072,7 @@
       </w:r>
       <w:r>
         <w:rPr/>
-        <w:t>1</w:t>
+        <w:t>48</w:t>
       </w:r>
       <w:r>
         <w:rPr/>
@@ -45067,6 +45534,18 @@
         <w:t>KẾT LUẬN VÀ HƯỚNG PHÁT TRIỂN</w:t>
       </w:r>
       <w:bookmarkEnd w:id="133"/>
+      <w:r>
+        <w:rPr/>
+        <w:t xml:space="preserve"> </w:t>
+      </w:r>
+      <w:r>
+        <w:rPr>
+          <w:b/>
+          <w:bCs/>
+          <w:color w:val="FF0000"/>
+        </w:rPr>
+        <w:t>TRONG TƯƠNG LAI</w:t>
+      </w:r>
     </w:p>
     <w:p>
       <w:pPr>
@@ -45075,7 +45554,19 @@
       </w:pPr>
       <w:r>
         <w:rPr/>
-        <w:t>Trong quá trình xây dựng hệ thống quản lý trạng thái ứng dụng, em đã thực hành và làm các chương trình thử nghiệm như: Tạo một ứng dụng web quản lý đơn giản với ABP Framework, thực hiện kết nối giữa client vơi service bằng SignalR, tạo chương trình thực thi script với ClearScript tương ứng một số công nghệ đã giới thiệu trong Chương 2. Mục đích là giải quyết vấn đề kỹ thuật chưa rõ ràng và chọn giải pháp phù hợp để đáp ứng yêu cầu hệ thống đề ra.</w:t>
+        <w:t xml:space="preserve">Trong quá trình xây dựng hệ thống quản lý trạng thái ứng dụng, em đã thực hành và làm các chương trình thử nghiệm như: Tạo một ứng dụng web quản lý đơn giản với ABP Framework, thực hiện kết nối giữa client </w:t>
+      </w:r>
+      <w:r>
+        <w:rPr>
+          <w:b/>
+          <w:bCs/>
+          <w:color w:val="FF0000"/>
+        </w:rPr>
+        <w:t>vơi</w:t>
+      </w:r>
+      <w:r>
+        <w:rPr/>
+        <w:t xml:space="preserve"> service bằng SignalR, tạo chương trình thực thi script với ClearScript tương ứng một số công nghệ đã giới thiệu trong Chương 2. Mục đích là giải quyết vấn đề kỹ thuật chưa rõ ràng và chọn giải pháp phù hợp để đáp ứng yêu cầu hệ thống đề ra.</w:t>
       </w:r>
     </w:p>
     <w:p>
@@ -45085,7 +45576,19 @@
       </w:pPr>
       <w:r>
         <w:rPr/>
-        <w:t>Sau khi hoàn thiện đề tài của mình, em đã tích lỹ được nhiều kiến thức và kỹ năng trong quá trình phát triển phần mềm như:</w:t>
+        <w:t xml:space="preserve">Sau khi hoàn thiện đề tài của mình, em đã </w:t>
+      </w:r>
+      <w:r>
+        <w:rPr>
+          <w:b/>
+          <w:bCs/>
+          <w:color w:val="FF0000"/>
+        </w:rPr>
+        <w:t>tích lỹ</w:t>
+      </w:r>
+      <w:r>
+        <w:rPr/>
+        <w:t xml:space="preserve"> được nhiều kiến thức và kỹ năng trong quá trình phát triển phần mềm như:</w:t>
       </w:r>
     </w:p>
     <w:p>
@@ -45165,7 +45668,43 @@
       </w:pPr>
       <w:r>
         <w:rPr/>
-        <w:t>Thêm vào đó cũng đem lại cho em sư hiển biết về kiến trúc hệ thống dưới các góc nhìn khác nhau. Nắm bắt được kiến trúc trong hệ sinh thái ASP.Net. Đồng thời em cũng hiểu được các vấn đề trong thiết kế, cung các khó khăn khi tìm hiểu công nghệ và áp dụng vào thực tế. Đó là những kinh nghiệm vô cùng quý báu giúp em có thêm nhiều cơ hội trong việc phát triển bản than và công việc sau này.</w:t>
+        <w:t xml:space="preserve">Thêm vào đó cũng đem lại cho em </w:t>
+      </w:r>
+      <w:r>
+        <w:rPr>
+          <w:b/>
+          <w:bCs/>
+          <w:color w:val="FF0000"/>
+        </w:rPr>
+        <w:t>sư hiển biết</w:t>
+      </w:r>
+      <w:r>
+        <w:rPr/>
+        <w:t xml:space="preserve"> về kiến trúc hệ thống dưới các góc nhìn khác nhau. Nắm bắt được kiến trúc trong hệ sinh thái ASP.Net. Đồng thời em cũng hiểu được các vấn đề trong thiết kế, </w:t>
+      </w:r>
+      <w:r>
+        <w:rPr>
+          <w:b/>
+          <w:bCs/>
+          <w:color w:val="FF0000"/>
+        </w:rPr>
+        <w:t>cung</w:t>
+      </w:r>
+      <w:r>
+        <w:rPr/>
+        <w:t xml:space="preserve"> các khó khăn khi tìm hiểu công nghệ và áp dụng vào thực tế. Đó là những kinh nghiệm vô cùng quý báu giúp em có thêm nhiều cơ hội trong việc phát triển </w:t>
+      </w:r>
+      <w:r>
+        <w:rPr>
+          <w:b/>
+          <w:bCs/>
+          <w:color w:val="FF0000"/>
+        </w:rPr>
+        <w:t>bản than</w:t>
+      </w:r>
+      <w:r>
+        <w:rPr/>
+        <w:t xml:space="preserve"> và công việc sau này.</w:t>
       </w:r>
     </w:p>
     <w:p>
@@ -45175,7 +45714,19 @@
       </w:pPr>
       <w:r>
         <w:rPr/>
-        <w:t>Với hệ thống quản lý trạng thái ứng dụng đã đáp ứng đúng với yêu cầu hiện tại đặt ra, tuy nhiên hệ thống sẽ quản lý hiệu quả và sự trải nghiệm tốt từ người dung khi phát triển sâu hơn các chức năng chính có thể kể đến như:</w:t>
+        <w:t xml:space="preserve">Với hệ thống quản lý trạng thái ứng dụng đã đáp ứng đúng với yêu cầu hiện tại đặt ra, tuy nhiên hệ thống sẽ quản lý hiệu quả và sự trải nghiệm tốt từ </w:t>
+      </w:r>
+      <w:r>
+        <w:rPr>
+          <w:b/>
+          <w:bCs/>
+          <w:color w:val="FF0000"/>
+        </w:rPr>
+        <w:t>người dung</w:t>
+      </w:r>
+      <w:r>
+        <w:rPr/>
+        <w:t xml:space="preserve"> khi phát triển sâu hơn các chức năng chính có thể kể đến như:</w:t>
       </w:r>
     </w:p>
     <w:p>
@@ -45189,7 +45740,27 @@
       </w:pPr>
       <w:r>
         <w:rPr/>
-        <w:t>Chức năng thêm mới và cập nhật script trong quản lý script cần lưu trữ thêm thông người dùng nào thêm mới, cập nhật và thời gian cập nhật vào khi nào. Hiện tại, quản lý script chỉ đáp ứng lưu trữ các thông tin liên quan đến script.</w:t>
+        <w:t xml:space="preserve">Chức năng thêm mới và cập nhật script trong quản lý script cần lưu trữ </w:t>
+      </w:r>
+      <w:r>
+        <w:rPr>
+          <w:b/>
+          <w:bCs/>
+          <w:color w:val="FF0000"/>
+        </w:rPr>
+        <w:t xml:space="preserve">thêm thông người </w:t>
+      </w:r>
+      <w:r>
+        <w:rPr>
+          <w:b/>
+          <w:bCs/>
+          <w:color w:val="FF0000"/>
+        </w:rPr>
+        <w:t xml:space="preserve">(không hiểu) </w:t>
+      </w:r>
+      <w:r>
+        <w:rPr/>
+        <w:t>dùng nào thêm mới, cập nhật và thời gian cập nhật vào khi nào. Hiện tại, quản lý script chỉ đáp ứng lưu trữ các thông tin liên quan đến script.</w:t>
       </w:r>
     </w:p>
     <w:p>
@@ -45203,7 +45774,19 @@
       </w:pPr>
       <w:r>
         <w:rPr/>
-        <w:t>Thêm tính bảo mật đối với máy client khi người dùng thao tác với chức năng thực thực thi script. Hiện tại người dùng có thể thấy được toàn bộ đường dẫn vật lý của file trên máy client. Điều đó rất nguy hiểm nếu người dùng thực thi đoạn script xóa một file System trên máy client. Ý tưởng cho vấn đề này là chỉ cho phép người dùng truy xuất dữ liệu trên một thư mục đã cố định sẵn trên ứng dụng biên dịch.</w:t>
+        <w:t xml:space="preserve">Thêm tính bảo mật đối với máy client khi người dùng thao tác với chức năng </w:t>
+      </w:r>
+      <w:r>
+        <w:rPr>
+          <w:b/>
+          <w:bCs/>
+          <w:color w:val="FF0000"/>
+        </w:rPr>
+        <w:t>thực thực thi</w:t>
+      </w:r>
+      <w:r>
+        <w:rPr/>
+        <w:t xml:space="preserve"> script. Hiện tại người dùng có thể thấy được toàn bộ đường dẫn vật lý của file trên máy client. Điều đó rất nguy hiểm nếu người dùng thực thi đoạn script xóa một file System trên máy client. Ý tưởng cho vấn đề này là chỉ cho phép người dùng truy xuất dữ liệu trên một thư mục đã cố định sẵn trên ứng dụng biên dịch.</w:t>
       </w:r>
     </w:p>
     <w:p>
@@ -45496,7 +46079,7 @@
         <w:docPartGallery w:val="Page Numbers (Bottom of Page)"/>
         <w:docPartUnique w:val="true"/>
       </w:docPartObj>
-      <w:id w:val="703243680"/>
+      <w:id w:val="1432861732"/>
     </w:sdtPr>
     <w:sdtContent>
       <w:p>
@@ -45523,7 +46106,7 @@
         </w:r>
         <w:r>
           <w:rPr/>
-          <w:t>62</w:t>
+          <w:t>14</w:t>
         </w:r>
         <w:r>
           <w:rPr/>

</xml_diff>